<commit_message>
HandsOn Docx Updated 📌
</commit_message>
<xml_diff>
--- a/Lokesh/HandsOn Experiments/HandsOn Experiment G1.docx
+++ b/Lokesh/HandsOn Experiments/HandsOn Experiment G1.docx
@@ -25,6 +25,7 @@
           </w14:textOutline>
         </w:rPr>
       </w:pPr>
+      <w:proofErr w:type="spellStart"/>
       <w:r>
         <w:rPr>
           <w:rFonts w:ascii="Cambria Math" w:hAnsi="Cambria Math"/>
@@ -45,7 +46,30 @@
             <w14:round/>
           </w14:textOutline>
         </w:rPr>
-        <w:t>HandsOn Experiment G1</w:t>
+        <w:t>HandsOn</w:t>
+      </w:r>
+      <w:proofErr w:type="spellEnd"/>
+      <w:r>
+        <w:rPr>
+          <w:rFonts w:ascii="Cambria Math" w:hAnsi="Cambria Math"/>
+          <w:i w:val="0"/>
+          <w:iCs w:val="0"/>
+          <w:color w:val="000000" w:themeColor="text1"/>
+          <w:sz w:val="30"/>
+          <w:szCs w:val="30"/>
+          <w:lang w:val="en-US"/>
+          <w14:shadow w14:blurRad="38100" w14:dist="19050" w14:dir="2700000" w14:sx="100000" w14:sy="100000" w14:kx="0" w14:ky="0" w14:algn="tl">
+            <w14:schemeClr w14:val="dk1">
+              <w14:alpha w14:val="60000"/>
+            </w14:schemeClr>
+          </w14:shadow>
+          <w14:textOutline w14:w="0" w14:cap="flat" w14:cmpd="sng" w14:algn="ctr">
+            <w14:noFill/>
+            <w14:prstDash w14:val="solid"/>
+            <w14:round/>
+          </w14:textOutline>
+        </w:rPr>
+        <w:t xml:space="preserve"> Experiment G1</w:t>
       </w:r>
     </w:p>
     <w:p>
@@ -122,593 +146,1372 @@
     </w:p>
     <w:p>
       <w:pPr>
-        <w:ind w:left="-284" w:firstLine="142"/>
-        <w:rPr>
-          <w:rFonts w:ascii="Lucida Console" w:hAnsi="Lucida Console"/>
-          <w:sz w:val="28"/>
-          <w:szCs w:val="28"/>
-        </w:rPr>
-      </w:pPr>
-      <w:r>
-        <w:rPr>
-          <w:rFonts w:ascii="Lucida Console" w:hAnsi="Lucida Console"/>
-          <w:sz w:val="28"/>
-          <w:szCs w:val="28"/>
-        </w:rPr>
-        <w:t>#</w:t>
-      </w:r>
-      <w:r>
-        <w:rPr>
-          <w:rFonts w:ascii="Lucida Console" w:hAnsi="Lucida Console"/>
-          <w:color w:val="4472C4" w:themeColor="accent1"/>
-          <w:sz w:val="28"/>
-          <w:szCs w:val="28"/>
-        </w:rPr>
-        <w:t xml:space="preserve">define </w:t>
-      </w:r>
-      <w:r>
-        <w:rPr>
-          <w:rFonts w:ascii="Lucida Console" w:hAnsi="Lucida Console"/>
-          <w:sz w:val="28"/>
-          <w:szCs w:val="28"/>
-        </w:rPr>
-        <w:t xml:space="preserve">light </w:t>
-      </w:r>
-      <w:r>
-        <w:rPr>
-          <w:rFonts w:ascii="Lucida Console" w:hAnsi="Lucida Console"/>
-          <w:color w:val="538135" w:themeColor="accent6" w:themeShade="BF"/>
-          <w:sz w:val="28"/>
-          <w:szCs w:val="28"/>
-        </w:rPr>
-        <w:t>11</w:t>
-      </w:r>
-    </w:p>
-    <w:p>
-      <w:pPr>
-        <w:ind w:left="-284" w:firstLine="142"/>
-        <w:rPr>
-          <w:rFonts w:ascii="Lucida Console" w:hAnsi="Lucida Console"/>
-          <w:sz w:val="28"/>
-          <w:szCs w:val="28"/>
-        </w:rPr>
-      </w:pPr>
-    </w:p>
-    <w:p>
-      <w:pPr>
-        <w:ind w:left="-284" w:firstLine="142"/>
-        <w:rPr>
-          <w:rFonts w:ascii="Lucida Console" w:hAnsi="Lucida Console"/>
-          <w:sz w:val="28"/>
-          <w:szCs w:val="28"/>
-        </w:rPr>
-      </w:pPr>
-      <w:r>
-        <w:rPr>
-          <w:rFonts w:ascii="Lucida Console" w:hAnsi="Lucida Console"/>
-          <w:color w:val="4472C4" w:themeColor="accent1"/>
-          <w:sz w:val="28"/>
-          <w:szCs w:val="28"/>
-        </w:rPr>
-        <w:t xml:space="preserve">void </w:t>
-      </w:r>
-      <w:r>
-        <w:rPr>
-          <w:rFonts w:ascii="Lucida Console" w:hAnsi="Lucida Console"/>
-          <w:color w:val="385623" w:themeColor="accent6" w:themeShade="80"/>
-          <w:sz w:val="28"/>
-          <w:szCs w:val="28"/>
-        </w:rPr>
-        <w:t>setup</w:t>
-      </w:r>
-      <w:r>
-        <w:rPr>
-          <w:rFonts w:ascii="Lucida Console" w:hAnsi="Lucida Console"/>
-          <w:sz w:val="28"/>
-          <w:szCs w:val="28"/>
-        </w:rPr>
-        <w:t>() {</w:t>
-      </w:r>
-    </w:p>
-    <w:p>
-      <w:pPr>
-        <w:ind w:left="-284" w:firstLine="142"/>
-        <w:rPr>
-          <w:rFonts w:ascii="Lucida Console" w:hAnsi="Lucida Console"/>
-          <w:sz w:val="28"/>
-          <w:szCs w:val="28"/>
-        </w:rPr>
-      </w:pPr>
-      <w:r>
-        <w:rPr>
-          <w:rFonts w:ascii="Lucida Console" w:hAnsi="Lucida Console"/>
-          <w:sz w:val="28"/>
-          <w:szCs w:val="28"/>
-        </w:rPr>
-        <w:t xml:space="preserve">  </w:t>
-      </w:r>
-      <w:r>
-        <w:rPr>
-          <w:rFonts w:ascii="Lucida Console" w:hAnsi="Lucida Console"/>
-          <w:color w:val="C45911" w:themeColor="accent2" w:themeShade="BF"/>
-          <w:sz w:val="28"/>
-          <w:szCs w:val="28"/>
-        </w:rPr>
-        <w:t>pinMode</w:t>
-      </w:r>
-      <w:r>
-        <w:rPr>
-          <w:rFonts w:ascii="Lucida Console" w:hAnsi="Lucida Console"/>
-          <w:sz w:val="28"/>
-          <w:szCs w:val="28"/>
-        </w:rPr>
-        <w:t>(light, OUTPUT);</w:t>
-      </w:r>
-    </w:p>
-    <w:p>
-      <w:pPr>
-        <w:ind w:left="-284" w:firstLine="142"/>
-        <w:rPr>
-          <w:rFonts w:ascii="Lucida Console" w:hAnsi="Lucida Console"/>
-          <w:sz w:val="28"/>
-          <w:szCs w:val="28"/>
-        </w:rPr>
-      </w:pPr>
-      <w:r>
-        <w:rPr>
-          <w:rFonts w:ascii="Lucida Console" w:hAnsi="Lucida Console"/>
-          <w:sz w:val="28"/>
-          <w:szCs w:val="28"/>
-        </w:rPr>
-        <w:t>}</w:t>
-      </w:r>
-    </w:p>
-    <w:p>
-      <w:pPr>
-        <w:ind w:left="-284" w:firstLine="142"/>
-        <w:rPr>
-          <w:rFonts w:ascii="Lucida Console" w:hAnsi="Lucida Console"/>
-          <w:sz w:val="28"/>
-          <w:szCs w:val="28"/>
-        </w:rPr>
-      </w:pPr>
-    </w:p>
-    <w:p>
-      <w:pPr>
-        <w:ind w:left="-284" w:firstLine="142"/>
-        <w:rPr>
-          <w:rFonts w:ascii="Lucida Console" w:hAnsi="Lucida Console"/>
-          <w:sz w:val="28"/>
-          <w:szCs w:val="28"/>
-        </w:rPr>
-      </w:pPr>
-      <w:r>
-        <w:rPr>
-          <w:rFonts w:ascii="Lucida Console" w:hAnsi="Lucida Console"/>
-          <w:color w:val="4472C4" w:themeColor="accent1"/>
-          <w:sz w:val="28"/>
-          <w:szCs w:val="28"/>
-        </w:rPr>
-        <w:t xml:space="preserve">void </w:t>
-      </w:r>
-      <w:r>
-        <w:rPr>
-          <w:rFonts w:ascii="Lucida Console" w:hAnsi="Lucida Console"/>
-          <w:color w:val="385623" w:themeColor="accent6" w:themeShade="80"/>
-          <w:sz w:val="28"/>
-          <w:szCs w:val="28"/>
-        </w:rPr>
-        <w:t>loop</w:t>
-      </w:r>
-      <w:r>
-        <w:rPr>
-          <w:rFonts w:ascii="Lucida Console" w:hAnsi="Lucida Console"/>
-          <w:sz w:val="28"/>
-          <w:szCs w:val="28"/>
-        </w:rPr>
-        <w:t>() {</w:t>
-      </w:r>
-    </w:p>
-    <w:p>
-      <w:pPr>
-        <w:ind w:left="-284" w:firstLine="142"/>
-        <w:rPr>
-          <w:rFonts w:ascii="Lucida Console" w:hAnsi="Lucida Console"/>
-          <w:sz w:val="28"/>
-          <w:szCs w:val="28"/>
-        </w:rPr>
-      </w:pPr>
-      <w:r>
-        <w:rPr>
-          <w:rFonts w:ascii="Lucida Console" w:hAnsi="Lucida Console"/>
-          <w:sz w:val="28"/>
-          <w:szCs w:val="28"/>
-        </w:rPr>
-        <w:t xml:space="preserve">  </w:t>
-      </w:r>
-      <w:r>
-        <w:rPr>
-          <w:rFonts w:ascii="Lucida Console" w:hAnsi="Lucida Console"/>
-          <w:color w:val="4472C4" w:themeColor="accent1"/>
-          <w:sz w:val="28"/>
-          <w:szCs w:val="28"/>
-        </w:rPr>
-        <w:t xml:space="preserve">for </w:t>
-      </w:r>
-      <w:r>
-        <w:rPr>
-          <w:rFonts w:ascii="Lucida Console" w:hAnsi="Lucida Console"/>
-          <w:sz w:val="28"/>
-          <w:szCs w:val="28"/>
-        </w:rPr>
-        <w:t>(</w:t>
-      </w:r>
-      <w:r>
-        <w:rPr>
-          <w:rFonts w:ascii="Lucida Console" w:hAnsi="Lucida Console"/>
-          <w:color w:val="4472C4" w:themeColor="accent1"/>
-          <w:sz w:val="28"/>
-          <w:szCs w:val="28"/>
-        </w:rPr>
-        <w:t xml:space="preserve">int </w:t>
-      </w:r>
-      <w:r>
-        <w:rPr>
-          <w:rFonts w:ascii="Lucida Console" w:hAnsi="Lucida Console"/>
-          <w:sz w:val="28"/>
-          <w:szCs w:val="28"/>
-        </w:rPr>
-        <w:t>i = 0; i &lt;= 255; i++) {</w:t>
-      </w:r>
-    </w:p>
-    <w:p>
-      <w:pPr>
-        <w:ind w:left="-284" w:firstLine="142"/>
-        <w:rPr>
-          <w:rFonts w:ascii="Lucida Console" w:hAnsi="Lucida Console"/>
-          <w:sz w:val="28"/>
-          <w:szCs w:val="28"/>
-        </w:rPr>
-      </w:pPr>
-      <w:r>
-        <w:rPr>
-          <w:rFonts w:ascii="Lucida Console" w:hAnsi="Lucida Console"/>
-          <w:sz w:val="28"/>
-          <w:szCs w:val="28"/>
-        </w:rPr>
-        <w:t xml:space="preserve">    </w:t>
-      </w:r>
-      <w:r>
-        <w:rPr>
-          <w:rFonts w:ascii="Lucida Console" w:hAnsi="Lucida Console"/>
-          <w:color w:val="C45911" w:themeColor="accent2" w:themeShade="BF"/>
-          <w:sz w:val="28"/>
-          <w:szCs w:val="28"/>
-        </w:rPr>
-        <w:t>analogWrite</w:t>
-      </w:r>
-      <w:r>
-        <w:rPr>
-          <w:rFonts w:ascii="Lucida Console" w:hAnsi="Lucida Console"/>
-          <w:sz w:val="28"/>
-          <w:szCs w:val="28"/>
-        </w:rPr>
-        <w:t>(light, i);</w:t>
-      </w:r>
-    </w:p>
-    <w:p>
-      <w:pPr>
-        <w:ind w:left="-284" w:firstLine="142"/>
-        <w:rPr>
-          <w:rFonts w:ascii="Lucida Console" w:hAnsi="Lucida Console"/>
-          <w:sz w:val="28"/>
-          <w:szCs w:val="28"/>
-        </w:rPr>
-      </w:pPr>
-      <w:r>
-        <w:rPr>
-          <w:rFonts w:ascii="Lucida Console" w:hAnsi="Lucida Console"/>
-          <w:sz w:val="28"/>
-          <w:szCs w:val="28"/>
-        </w:rPr>
-        <w:t xml:space="preserve">    </w:t>
-      </w:r>
-      <w:r>
-        <w:rPr>
-          <w:rFonts w:ascii="Lucida Console" w:hAnsi="Lucida Console"/>
-          <w:color w:val="C45911" w:themeColor="accent2" w:themeShade="BF"/>
-          <w:sz w:val="28"/>
-          <w:szCs w:val="28"/>
-        </w:rPr>
-        <w:t>delay</w:t>
-      </w:r>
-      <w:r>
-        <w:rPr>
-          <w:rFonts w:ascii="Lucida Console" w:hAnsi="Lucida Console"/>
-          <w:sz w:val="28"/>
-          <w:szCs w:val="28"/>
-        </w:rPr>
-        <w:t>(</w:t>
-      </w:r>
-      <w:r>
-        <w:rPr>
-          <w:rFonts w:ascii="Lucida Console" w:hAnsi="Lucida Console"/>
-          <w:color w:val="538135" w:themeColor="accent6" w:themeShade="BF"/>
-          <w:sz w:val="28"/>
-          <w:szCs w:val="28"/>
-        </w:rPr>
-        <w:t>1000</w:t>
-      </w:r>
-      <w:r>
-        <w:rPr>
-          <w:rFonts w:ascii="Lucida Console" w:hAnsi="Lucida Console"/>
-          <w:sz w:val="28"/>
-          <w:szCs w:val="28"/>
-        </w:rPr>
-        <w:t>);</w:t>
-      </w:r>
-    </w:p>
-    <w:p>
-      <w:pPr>
-        <w:ind w:left="-284" w:firstLine="142"/>
-        <w:rPr>
-          <w:rFonts w:ascii="Lucida Console" w:hAnsi="Lucida Console"/>
-          <w:sz w:val="28"/>
-          <w:szCs w:val="28"/>
-        </w:rPr>
-      </w:pPr>
-      <w:r>
-        <w:rPr>
-          <w:rFonts w:ascii="Lucida Console" w:hAnsi="Lucida Console"/>
-          <w:sz w:val="28"/>
-          <w:szCs w:val="28"/>
-        </w:rPr>
-        <w:t>  }</w:t>
-      </w:r>
-    </w:p>
-    <w:p>
-      <w:pPr>
-        <w:ind w:left="-284" w:firstLine="142"/>
-        <w:rPr>
-          <w:rFonts w:ascii="Lucida Console" w:hAnsi="Lucida Console"/>
-          <w:sz w:val="28"/>
-          <w:szCs w:val="28"/>
-        </w:rPr>
-      </w:pPr>
-    </w:p>
-    <w:p>
-      <w:pPr>
-        <w:ind w:left="-284" w:firstLine="142"/>
-        <w:rPr>
-          <w:rFonts w:ascii="Lucida Console" w:hAnsi="Lucida Console"/>
-          <w:sz w:val="28"/>
-          <w:szCs w:val="28"/>
-        </w:rPr>
-      </w:pPr>
-      <w:r>
-        <w:rPr>
-          <w:rFonts w:ascii="Lucida Console" w:hAnsi="Lucida Console"/>
-          <w:sz w:val="28"/>
-          <w:szCs w:val="28"/>
-        </w:rPr>
-        <w:t xml:space="preserve">  </w:t>
-      </w:r>
-      <w:r>
-        <w:rPr>
-          <w:rFonts w:ascii="Lucida Console" w:hAnsi="Lucida Console"/>
-          <w:color w:val="4472C4" w:themeColor="accent1"/>
-          <w:sz w:val="28"/>
-          <w:szCs w:val="28"/>
-        </w:rPr>
-        <w:t xml:space="preserve">for </w:t>
-      </w:r>
-      <w:r>
-        <w:rPr>
-          <w:rFonts w:ascii="Lucida Console" w:hAnsi="Lucida Console"/>
-          <w:sz w:val="28"/>
-          <w:szCs w:val="28"/>
-        </w:rPr>
-        <w:t>(</w:t>
-      </w:r>
-      <w:r>
-        <w:rPr>
-          <w:rFonts w:ascii="Lucida Console" w:hAnsi="Lucida Console"/>
-          <w:color w:val="4472C4" w:themeColor="accent1"/>
-          <w:sz w:val="28"/>
-          <w:szCs w:val="28"/>
-        </w:rPr>
-        <w:t xml:space="preserve">int </w:t>
-      </w:r>
-      <w:r>
-        <w:rPr>
-          <w:rFonts w:ascii="Lucida Console" w:hAnsi="Lucida Console"/>
-          <w:sz w:val="28"/>
-          <w:szCs w:val="28"/>
-        </w:rPr>
-        <w:t xml:space="preserve">j = </w:t>
-      </w:r>
-      <w:r>
-        <w:rPr>
-          <w:rFonts w:ascii="Lucida Console" w:hAnsi="Lucida Console"/>
-          <w:color w:val="538135" w:themeColor="accent6" w:themeShade="BF"/>
-          <w:sz w:val="28"/>
-          <w:szCs w:val="28"/>
-        </w:rPr>
-        <w:t>255</w:t>
-      </w:r>
-      <w:r>
-        <w:rPr>
-          <w:rFonts w:ascii="Lucida Console" w:hAnsi="Lucida Console"/>
-          <w:sz w:val="28"/>
-          <w:szCs w:val="28"/>
-        </w:rPr>
-        <w:t xml:space="preserve">; j &gt;= </w:t>
-      </w:r>
-      <w:r>
-        <w:rPr>
-          <w:rFonts w:ascii="Lucida Console" w:hAnsi="Lucida Console"/>
-          <w:color w:val="538135" w:themeColor="accent6" w:themeShade="BF"/>
-          <w:sz w:val="28"/>
-          <w:szCs w:val="28"/>
-        </w:rPr>
-        <w:t>0</w:t>
-      </w:r>
-      <w:r>
-        <w:rPr>
-          <w:rFonts w:ascii="Lucida Console" w:hAnsi="Lucida Console"/>
-          <w:sz w:val="28"/>
-          <w:szCs w:val="28"/>
-        </w:rPr>
-        <w:t>; j--) {</w:t>
-      </w:r>
-    </w:p>
-    <w:p>
-      <w:pPr>
-        <w:ind w:left="-284" w:firstLine="142"/>
-        <w:rPr>
-          <w:rFonts w:ascii="Lucida Console" w:hAnsi="Lucida Console"/>
-          <w:sz w:val="28"/>
-          <w:szCs w:val="28"/>
-        </w:rPr>
-      </w:pPr>
-      <w:r>
-        <w:rPr>
-          <w:rFonts w:ascii="Lucida Console" w:hAnsi="Lucida Console"/>
-          <w:sz w:val="28"/>
-          <w:szCs w:val="28"/>
-        </w:rPr>
-        <w:t xml:space="preserve">    </w:t>
-      </w:r>
-      <w:r>
-        <w:rPr>
-          <w:rFonts w:ascii="Lucida Console" w:hAnsi="Lucida Console"/>
-          <w:color w:val="C45911" w:themeColor="accent2" w:themeShade="BF"/>
-          <w:sz w:val="28"/>
-          <w:szCs w:val="28"/>
-        </w:rPr>
-        <w:t>analogWrite</w:t>
-      </w:r>
-      <w:r>
-        <w:rPr>
-          <w:rFonts w:ascii="Lucida Console" w:hAnsi="Lucida Console"/>
-          <w:sz w:val="28"/>
-          <w:szCs w:val="28"/>
-        </w:rPr>
-        <w:t>(light, j);</w:t>
-      </w:r>
-    </w:p>
-    <w:p>
-      <w:pPr>
-        <w:ind w:left="-284" w:firstLine="142"/>
-        <w:rPr>
-          <w:rFonts w:ascii="Lucida Console" w:hAnsi="Lucida Console"/>
-          <w:sz w:val="28"/>
-          <w:szCs w:val="28"/>
-        </w:rPr>
-      </w:pPr>
-      <w:r>
-        <w:rPr>
-          <w:rFonts w:ascii="Lucida Console" w:hAnsi="Lucida Console"/>
-          <w:sz w:val="28"/>
-          <w:szCs w:val="28"/>
-        </w:rPr>
-        <w:t xml:space="preserve">    </w:t>
-      </w:r>
-      <w:r>
-        <w:rPr>
-          <w:rFonts w:ascii="Lucida Console" w:hAnsi="Lucida Console"/>
-          <w:color w:val="C45911" w:themeColor="accent2" w:themeShade="BF"/>
-          <w:sz w:val="28"/>
-          <w:szCs w:val="28"/>
-        </w:rPr>
-        <w:t>delay</w:t>
-      </w:r>
-      <w:r>
-        <w:rPr>
-          <w:rFonts w:ascii="Lucida Console" w:hAnsi="Lucida Console"/>
-          <w:sz w:val="28"/>
-          <w:szCs w:val="28"/>
-        </w:rPr>
-        <w:t>(</w:t>
-      </w:r>
-      <w:r>
-        <w:rPr>
-          <w:rFonts w:ascii="Lucida Console" w:hAnsi="Lucida Console"/>
-          <w:color w:val="538135" w:themeColor="accent6" w:themeShade="BF"/>
-          <w:sz w:val="28"/>
-          <w:szCs w:val="28"/>
-        </w:rPr>
-        <w:t>500</w:t>
-      </w:r>
-      <w:r>
-        <w:rPr>
-          <w:rFonts w:ascii="Lucida Console" w:hAnsi="Lucida Console"/>
-          <w:sz w:val="28"/>
-          <w:szCs w:val="28"/>
-        </w:rPr>
-        <w:t>);</w:t>
-      </w:r>
-    </w:p>
-    <w:p>
-      <w:pPr>
-        <w:ind w:left="-284" w:firstLine="142"/>
-        <w:rPr>
-          <w:rFonts w:ascii="Lucida Console" w:hAnsi="Lucida Console"/>
-          <w:sz w:val="28"/>
-          <w:szCs w:val="28"/>
-        </w:rPr>
-      </w:pPr>
-      <w:r>
-        <w:rPr>
-          <w:rFonts w:ascii="Lucida Console" w:hAnsi="Lucida Console"/>
-          <w:sz w:val="28"/>
-          <w:szCs w:val="28"/>
-        </w:rPr>
-        <w:t>  }</w:t>
-      </w:r>
-    </w:p>
-    <w:p>
-      <w:pPr>
-        <w:ind w:left="-284" w:firstLine="142"/>
-        <w:rPr>
-          <w:rFonts w:ascii="Lucida Console" w:hAnsi="Lucida Console"/>
-          <w:sz w:val="28"/>
-          <w:szCs w:val="28"/>
-        </w:rPr>
-      </w:pPr>
-      <w:r>
-        <w:rPr>
-          <w:rFonts w:ascii="Lucida Console" w:hAnsi="Lucida Console"/>
-          <w:sz w:val="28"/>
-          <w:szCs w:val="28"/>
-        </w:rPr>
-        <w:t>}</w:t>
-      </w:r>
-    </w:p>
-    <w:p>
-      <w:pPr>
-        <w:ind w:left="-284" w:firstLine="142"/>
-        <w:rPr>
-          <w:rFonts w:ascii="Lucida Console" w:hAnsi="Lucida Console"/>
-          <w:sz w:val="28"/>
-          <w:szCs w:val="28"/>
-        </w:rPr>
-      </w:pPr>
-      <w:r>
-        <w:rPr>
-          <w:rFonts w:ascii="Lucida Console" w:hAnsi="Lucida Console"/>
-          <w:noProof/>
-          <w:sz w:val="28"/>
-          <w:szCs w:val="28"/>
+        <w:rPr>
+          <w:rFonts w:ascii="Times New Roman" w:hAnsi="Times New Roman" w:cs="Times New Roman"/>
+          <w:lang w:val="en-US"/>
+        </w:rPr>
+      </w:pPr>
+      <w:r>
+        <w:rPr>
+          <w:rFonts w:ascii="Times New Roman" w:hAnsi="Times New Roman" w:cs="Times New Roman"/>
+          <w:lang w:val="en-US"/>
+        </w:rPr>
+        <w:t>PWM pins are used to convert digital waves into analogue waves.</w:t>
+      </w:r>
+    </w:p>
+    <w:p>
+      <w:pPr>
+        <w:rPr>
+          <w:rFonts w:ascii="Times New Roman" w:hAnsi="Times New Roman" w:cs="Times New Roman"/>
+          <w:lang w:val="en-US"/>
+        </w:rPr>
+      </w:pPr>
+      <w:r>
+        <w:rPr>
+          <w:rFonts w:ascii="Times New Roman" w:hAnsi="Times New Roman" w:cs="Times New Roman"/>
+          <w:lang w:val="en-US"/>
         </w:rPr>
         <w:drawing>
-          <wp:anchor distT="0" distB="0" distL="114300" distR="114300" simplePos="0" relativeHeight="251659264" behindDoc="1" locked="0" layoutInCell="1" allowOverlap="1" wp14:anchorId="3CE7A55A" wp14:editId="3A7E03A4">
+          <wp:anchor distT="0" distB="0" distL="114300" distR="114300" simplePos="0" relativeHeight="251661312" behindDoc="1" locked="0" layoutInCell="1" allowOverlap="1" wp14:anchorId="252F520F" wp14:editId="6ED4468B">
             <wp:simplePos x="0" y="0"/>
             <wp:positionH relativeFrom="margin">
-              <wp:posOffset>3005455</wp:posOffset>
+              <wp:align>left</wp:align>
             </wp:positionH>
             <wp:positionV relativeFrom="paragraph">
-              <wp:posOffset>115570</wp:posOffset>
+              <wp:posOffset>223196</wp:posOffset>
+            </wp:positionV>
+            <wp:extent cx="5731510" cy="5269865"/>
+            <wp:effectExtent l="0" t="0" r="2540" b="6985"/>
+            <wp:wrapNone/>
+            <wp:docPr id="251126433" name="Picture 1"/>
+            <wp:cNvGraphicFramePr>
+              <a:graphicFrameLocks xmlns:a="http://schemas.openxmlformats.org/drawingml/2006/main" noChangeAspect="1"/>
+            </wp:cNvGraphicFramePr>
+            <a:graphic xmlns:a="http://schemas.openxmlformats.org/drawingml/2006/main">
+              <a:graphicData uri="http://schemas.openxmlformats.org/drawingml/2006/picture">
+                <pic:pic xmlns:pic="http://schemas.openxmlformats.org/drawingml/2006/picture">
+                  <pic:nvPicPr>
+                    <pic:cNvPr id="251126433" name=""/>
+                    <pic:cNvPicPr/>
+                  </pic:nvPicPr>
+                  <pic:blipFill>
+                    <a:blip r:embed="rId4">
+                      <a:extLst>
+                        <a:ext uri="{28A0092B-C50C-407E-A947-70E740481C1C}">
+                          <a14:useLocalDpi xmlns:a14="http://schemas.microsoft.com/office/drawing/2010/main" val="0"/>
+                        </a:ext>
+                      </a:extLst>
+                    </a:blip>
+                    <a:stretch>
+                      <a:fillRect/>
+                    </a:stretch>
+                  </pic:blipFill>
+                  <pic:spPr>
+                    <a:xfrm>
+                      <a:off x="0" y="0"/>
+                      <a:ext cx="5731510" cy="5269865"/>
+                    </a:xfrm>
+                    <a:prstGeom prst="rect">
+                      <a:avLst/>
+                    </a:prstGeom>
+                  </pic:spPr>
+                </pic:pic>
+              </a:graphicData>
+            </a:graphic>
+          </wp:anchor>
+        </w:drawing>
+      </w:r>
+      <w:r>
+        <w:rPr>
+          <w:rFonts w:ascii="Times New Roman" w:hAnsi="Times New Roman" w:cs="Times New Roman"/>
+          <w:lang w:val="en-US"/>
+        </w:rPr>
+        <w:t xml:space="preserve">Here, our objective is to generate voltages in the digital pin </w:t>
+      </w:r>
+      <w:r>
+        <w:rPr>
+          <w:rFonts w:ascii="Times New Roman" w:hAnsi="Times New Roman" w:cs="Times New Roman"/>
+          <w:b/>
+          <w:bCs/>
+          <w:lang w:val="en-US"/>
+        </w:rPr>
+        <w:t>within</w:t>
+      </w:r>
+      <w:r>
+        <w:rPr>
+          <w:rFonts w:ascii="Times New Roman" w:hAnsi="Times New Roman" w:cs="Times New Roman"/>
+          <w:b/>
+          <w:bCs/>
+          <w:lang w:val="en-US"/>
+        </w:rPr>
+        <w:t xml:space="preserve"> 5</w:t>
+      </w:r>
+      <w:proofErr w:type="gramStart"/>
+      <w:r>
+        <w:rPr>
+          <w:rFonts w:ascii="Times New Roman" w:hAnsi="Times New Roman" w:cs="Times New Roman"/>
+          <w:b/>
+          <w:bCs/>
+          <w:lang w:val="en-US"/>
+        </w:rPr>
+        <w:t>v( HIGH</w:t>
+      </w:r>
+      <w:proofErr w:type="gramEnd"/>
+      <w:r>
+        <w:rPr>
+          <w:rFonts w:ascii="Times New Roman" w:hAnsi="Times New Roman" w:cs="Times New Roman"/>
+          <w:b/>
+          <w:bCs/>
+          <w:lang w:val="en-US"/>
+        </w:rPr>
+        <w:t xml:space="preserve"> ) </w:t>
+      </w:r>
+      <w:r>
+        <w:rPr>
+          <w:rFonts w:ascii="Times New Roman" w:hAnsi="Times New Roman" w:cs="Times New Roman"/>
+          <w:lang w:val="en-US"/>
+        </w:rPr>
+        <w:t>and</w:t>
+      </w:r>
+      <w:r>
+        <w:rPr>
+          <w:rFonts w:ascii="Times New Roman" w:hAnsi="Times New Roman" w:cs="Times New Roman"/>
+          <w:b/>
+          <w:bCs/>
+          <w:lang w:val="en-US"/>
+        </w:rPr>
+        <w:t xml:space="preserve"> 0v( LOW )</w:t>
+      </w:r>
+      <w:r>
+        <w:rPr>
+          <w:rFonts w:ascii="Times New Roman" w:hAnsi="Times New Roman" w:cs="Times New Roman"/>
+          <w:lang w:val="en-US"/>
+        </w:rPr>
+        <w:t>.</w:t>
+      </w:r>
+    </w:p>
+    <w:p>
+      <w:pPr>
+        <w:rPr>
+          <w:rFonts w:ascii="Times New Roman" w:hAnsi="Times New Roman" w:cs="Times New Roman"/>
+          <w:lang w:val="en-US"/>
+        </w:rPr>
+      </w:pPr>
+    </w:p>
+    <w:p>
+      <w:pPr>
+        <w:rPr>
+          <w:rFonts w:ascii="Times New Roman" w:hAnsi="Times New Roman" w:cs="Times New Roman"/>
+          <w:lang w:val="en-US"/>
+        </w:rPr>
+      </w:pPr>
+    </w:p>
+    <w:p>
+      <w:pPr>
+        <w:rPr>
+          <w:rFonts w:ascii="Times New Roman" w:hAnsi="Times New Roman" w:cs="Times New Roman"/>
+          <w:lang w:val="en-US"/>
+        </w:rPr>
+      </w:pPr>
+    </w:p>
+    <w:p>
+      <w:pPr>
+        <w:rPr>
+          <w:rFonts w:ascii="Times New Roman" w:hAnsi="Times New Roman" w:cs="Times New Roman"/>
+          <w:lang w:val="en-US"/>
+        </w:rPr>
+      </w:pPr>
+    </w:p>
+    <w:p>
+      <w:pPr>
+        <w:rPr>
+          <w:rFonts w:ascii="Times New Roman" w:hAnsi="Times New Roman" w:cs="Times New Roman"/>
+          <w:lang w:val="en-US"/>
+        </w:rPr>
+      </w:pPr>
+    </w:p>
+    <w:p>
+      <w:pPr>
+        <w:rPr>
+          <w:rFonts w:ascii="Times New Roman" w:hAnsi="Times New Roman" w:cs="Times New Roman"/>
+          <w:lang w:val="en-US"/>
+        </w:rPr>
+      </w:pPr>
+    </w:p>
+    <w:p>
+      <w:pPr>
+        <w:rPr>
+          <w:rFonts w:ascii="Times New Roman" w:hAnsi="Times New Roman" w:cs="Times New Roman"/>
+          <w:lang w:val="en-US"/>
+        </w:rPr>
+      </w:pPr>
+    </w:p>
+    <w:p>
+      <w:pPr>
+        <w:rPr>
+          <w:rFonts w:ascii="Times New Roman" w:hAnsi="Times New Roman" w:cs="Times New Roman"/>
+          <w:lang w:val="en-US"/>
+        </w:rPr>
+      </w:pPr>
+    </w:p>
+    <w:p>
+      <w:pPr>
+        <w:rPr>
+          <w:rFonts w:ascii="Times New Roman" w:hAnsi="Times New Roman" w:cs="Times New Roman"/>
+          <w:lang w:val="en-US"/>
+        </w:rPr>
+      </w:pPr>
+    </w:p>
+    <w:p>
+      <w:pPr>
+        <w:rPr>
+          <w:rFonts w:ascii="Times New Roman" w:hAnsi="Times New Roman" w:cs="Times New Roman"/>
+          <w:lang w:val="en-US"/>
+        </w:rPr>
+      </w:pPr>
+    </w:p>
+    <w:p>
+      <w:pPr>
+        <w:rPr>
+          <w:rFonts w:ascii="Times New Roman" w:hAnsi="Times New Roman" w:cs="Times New Roman"/>
+          <w:lang w:val="en-US"/>
+        </w:rPr>
+      </w:pPr>
+    </w:p>
+    <w:p>
+      <w:pPr>
+        <w:rPr>
+          <w:rFonts w:ascii="Times New Roman" w:hAnsi="Times New Roman" w:cs="Times New Roman"/>
+          <w:lang w:val="en-US"/>
+        </w:rPr>
+      </w:pPr>
+    </w:p>
+    <w:p>
+      <w:pPr>
+        <w:rPr>
+          <w:rFonts w:ascii="Times New Roman" w:hAnsi="Times New Roman" w:cs="Times New Roman"/>
+          <w:lang w:val="en-US"/>
+        </w:rPr>
+      </w:pPr>
+    </w:p>
+    <w:p>
+      <w:pPr>
+        <w:rPr>
+          <w:rFonts w:ascii="Times New Roman" w:hAnsi="Times New Roman" w:cs="Times New Roman"/>
+          <w:lang w:val="en-US"/>
+        </w:rPr>
+      </w:pPr>
+    </w:p>
+    <w:p>
+      <w:pPr>
+        <w:rPr>
+          <w:rFonts w:ascii="Times New Roman" w:hAnsi="Times New Roman" w:cs="Times New Roman"/>
+          <w:lang w:val="en-US"/>
+        </w:rPr>
+      </w:pPr>
+    </w:p>
+    <w:p>
+      <w:pPr>
+        <w:rPr>
+          <w:rFonts w:ascii="Times New Roman" w:hAnsi="Times New Roman" w:cs="Times New Roman"/>
+          <w:lang w:val="en-US"/>
+        </w:rPr>
+      </w:pPr>
+    </w:p>
+    <w:p>
+      <w:pPr>
+        <w:rPr>
+          <w:rFonts w:ascii="Times New Roman" w:hAnsi="Times New Roman" w:cs="Times New Roman"/>
+          <w:lang w:val="en-US"/>
+        </w:rPr>
+      </w:pPr>
+    </w:p>
+    <w:p>
+      <w:pPr>
+        <w:rPr>
+          <w:rFonts w:ascii="Times New Roman" w:hAnsi="Times New Roman" w:cs="Times New Roman"/>
+          <w:lang w:val="en-US"/>
+        </w:rPr>
+      </w:pPr>
+    </w:p>
+    <w:p>
+      <w:pPr>
+        <w:rPr>
+          <w:rFonts w:ascii="Times New Roman" w:hAnsi="Times New Roman" w:cs="Times New Roman"/>
+          <w:lang w:val="en-US"/>
+        </w:rPr>
+      </w:pPr>
+    </w:p>
+    <w:p>
+      <w:pPr>
+        <w:rPr>
+          <w:rFonts w:ascii="Times New Roman" w:hAnsi="Times New Roman" w:cs="Times New Roman"/>
+          <w:lang w:val="en-US"/>
+        </w:rPr>
+      </w:pPr>
+    </w:p>
+    <w:p>
+      <w:pPr>
+        <w:rPr>
+          <w:rFonts w:ascii="Times New Roman" w:hAnsi="Times New Roman" w:cs="Times New Roman"/>
+          <w:b/>
+          <w:bCs/>
+          <w:sz w:val="32"/>
+          <w:szCs w:val="32"/>
+          <w:lang w:val="en-US"/>
+        </w:rPr>
+      </w:pPr>
+      <w:r>
+        <w:rPr>
+          <w:rFonts w:ascii="Times New Roman" w:hAnsi="Times New Roman" w:cs="Times New Roman"/>
+          <w:b/>
+          <w:bCs/>
+          <w:sz w:val="32"/>
+          <w:szCs w:val="32"/>
+          <w:lang w:val="en-US"/>
+        </w:rPr>
+        <w:t>Duty Cycle:</w:t>
+      </w:r>
+      <w:r>
+        <w:rPr>
+          <w:rFonts w:ascii="Times New Roman" w:hAnsi="Times New Roman" w:cs="Times New Roman"/>
+          <w:b/>
+          <w:bCs/>
+          <w:sz w:val="32"/>
+          <w:szCs w:val="32"/>
+          <w:lang w:val="en-US"/>
+        </w:rPr>
+        <w:t xml:space="preserve"> </w:t>
+      </w:r>
+      <w:r>
+        <w:rPr>
+          <w:rFonts w:ascii="Times New Roman" w:hAnsi="Times New Roman" w:cs="Times New Roman"/>
+          <w:i/>
+          <w:iCs/>
+          <w:color w:val="767171" w:themeColor="background2" w:themeShade="80"/>
+          <w:sz w:val="32"/>
+          <w:szCs w:val="32"/>
+          <w:lang w:val="en-US"/>
+        </w:rPr>
+        <w:t>#analogeWrite</w:t>
+      </w:r>
+    </w:p>
+    <w:p>
+      <w:pPr>
+        <w:rPr>
+          <w:rFonts w:ascii="Times New Roman" w:hAnsi="Times New Roman" w:cs="Times New Roman"/>
+          <w:sz w:val="44"/>
+          <w:szCs w:val="44"/>
+          <w:lang w:val="en-US"/>
+        </w:rPr>
+      </w:pPr>
+      <w:r>
+        <w:rPr>
+          <w:rFonts w:ascii="Times New Roman" w:hAnsi="Times New Roman" w:cs="Times New Roman"/>
+          <w:sz w:val="44"/>
+          <w:szCs w:val="44"/>
+          <w:lang w:val="en-US"/>
+        </w:rPr>
+        <w:t xml:space="preserve">0% = </w:t>
+      </w:r>
+      <w:proofErr w:type="gramStart"/>
+      <w:r>
+        <w:rPr>
+          <w:rFonts w:ascii="Times New Roman" w:hAnsi="Times New Roman" w:cs="Times New Roman"/>
+          <w:sz w:val="44"/>
+          <w:szCs w:val="44"/>
+          <w:lang w:val="en-US"/>
+        </w:rPr>
+        <w:t>aw( 0</w:t>
+      </w:r>
+      <w:proofErr w:type="gramEnd"/>
+      <w:r>
+        <w:rPr>
+          <w:rFonts w:ascii="Times New Roman" w:hAnsi="Times New Roman" w:cs="Times New Roman"/>
+          <w:sz w:val="44"/>
+          <w:szCs w:val="44"/>
+          <w:lang w:val="en-US"/>
+        </w:rPr>
+        <w:t xml:space="preserve"> )</w:t>
+      </w:r>
+    </w:p>
+    <w:p>
+      <w:pPr>
+        <w:rPr>
+          <w:rFonts w:ascii="Times New Roman" w:hAnsi="Times New Roman" w:cs="Times New Roman"/>
+          <w:sz w:val="44"/>
+          <w:szCs w:val="44"/>
+          <w:lang w:val="en-US"/>
+        </w:rPr>
+      </w:pPr>
+      <w:r>
+        <w:rPr>
+          <w:rFonts w:ascii="Times New Roman" w:hAnsi="Times New Roman" w:cs="Times New Roman"/>
+          <w:sz w:val="44"/>
+          <w:szCs w:val="44"/>
+          <w:lang w:val="en-US"/>
+        </w:rPr>
+        <w:t>25</w:t>
+      </w:r>
+      <w:r>
+        <w:rPr>
+          <w:rFonts w:ascii="Times New Roman" w:hAnsi="Times New Roman" w:cs="Times New Roman"/>
+          <w:sz w:val="44"/>
+          <w:szCs w:val="44"/>
+          <w:lang w:val="en-US"/>
+        </w:rPr>
+        <w:t xml:space="preserve">% = </w:t>
+      </w:r>
+      <w:proofErr w:type="gramStart"/>
+      <w:r>
+        <w:rPr>
+          <w:rFonts w:ascii="Times New Roman" w:hAnsi="Times New Roman" w:cs="Times New Roman"/>
+          <w:sz w:val="44"/>
+          <w:szCs w:val="44"/>
+          <w:lang w:val="en-US"/>
+        </w:rPr>
+        <w:t xml:space="preserve">aw( </w:t>
+      </w:r>
+      <w:r>
+        <w:rPr>
+          <w:rFonts w:ascii="Times New Roman" w:hAnsi="Times New Roman" w:cs="Times New Roman"/>
+          <w:sz w:val="44"/>
+          <w:szCs w:val="44"/>
+          <w:lang w:val="en-US"/>
+        </w:rPr>
+        <w:t>64</w:t>
+      </w:r>
+      <w:proofErr w:type="gramEnd"/>
+      <w:r>
+        <w:rPr>
+          <w:rFonts w:ascii="Times New Roman" w:hAnsi="Times New Roman" w:cs="Times New Roman"/>
+          <w:sz w:val="44"/>
+          <w:szCs w:val="44"/>
+          <w:lang w:val="en-US"/>
+        </w:rPr>
+        <w:t xml:space="preserve"> )</w:t>
+      </w:r>
+    </w:p>
+    <w:p>
+      <w:pPr>
+        <w:rPr>
+          <w:rFonts w:ascii="Times New Roman" w:hAnsi="Times New Roman" w:cs="Times New Roman"/>
+          <w:sz w:val="44"/>
+          <w:szCs w:val="44"/>
+          <w:lang w:val="en-US"/>
+        </w:rPr>
+      </w:pPr>
+      <w:r>
+        <w:rPr>
+          <w:rFonts w:ascii="Times New Roman" w:hAnsi="Times New Roman" w:cs="Times New Roman"/>
+          <w:sz w:val="44"/>
+          <w:szCs w:val="44"/>
+          <w:lang w:val="en-US"/>
+        </w:rPr>
+        <w:t>5</w:t>
+      </w:r>
+      <w:r>
+        <w:rPr>
+          <w:rFonts w:ascii="Times New Roman" w:hAnsi="Times New Roman" w:cs="Times New Roman"/>
+          <w:sz w:val="44"/>
+          <w:szCs w:val="44"/>
+          <w:lang w:val="en-US"/>
+        </w:rPr>
+        <w:t xml:space="preserve">0% = </w:t>
+      </w:r>
+      <w:proofErr w:type="gramStart"/>
+      <w:r>
+        <w:rPr>
+          <w:rFonts w:ascii="Times New Roman" w:hAnsi="Times New Roman" w:cs="Times New Roman"/>
+          <w:sz w:val="44"/>
+          <w:szCs w:val="44"/>
+          <w:lang w:val="en-US"/>
+        </w:rPr>
+        <w:t xml:space="preserve">aw( </w:t>
+      </w:r>
+      <w:r>
+        <w:rPr>
+          <w:rFonts w:ascii="Times New Roman" w:hAnsi="Times New Roman" w:cs="Times New Roman"/>
+          <w:sz w:val="44"/>
+          <w:szCs w:val="44"/>
+          <w:lang w:val="en-US"/>
+        </w:rPr>
+        <w:t>127</w:t>
+      </w:r>
+      <w:proofErr w:type="gramEnd"/>
+      <w:r>
+        <w:rPr>
+          <w:rFonts w:ascii="Times New Roman" w:hAnsi="Times New Roman" w:cs="Times New Roman"/>
+          <w:sz w:val="44"/>
+          <w:szCs w:val="44"/>
+          <w:lang w:val="en-US"/>
+        </w:rPr>
+        <w:t xml:space="preserve"> )</w:t>
+      </w:r>
+    </w:p>
+    <w:p>
+      <w:pPr>
+        <w:rPr>
+          <w:rFonts w:ascii="Times New Roman" w:hAnsi="Times New Roman" w:cs="Times New Roman"/>
+          <w:sz w:val="44"/>
+          <w:szCs w:val="44"/>
+          <w:lang w:val="en-US"/>
+        </w:rPr>
+      </w:pPr>
+      <w:r>
+        <w:rPr>
+          <w:rFonts w:ascii="Times New Roman" w:hAnsi="Times New Roman" w:cs="Times New Roman"/>
+          <w:sz w:val="44"/>
+          <w:szCs w:val="44"/>
+          <w:lang w:val="en-US"/>
+        </w:rPr>
+        <w:t>75</w:t>
+      </w:r>
+      <w:r>
+        <w:rPr>
+          <w:rFonts w:ascii="Times New Roman" w:hAnsi="Times New Roman" w:cs="Times New Roman"/>
+          <w:sz w:val="44"/>
+          <w:szCs w:val="44"/>
+          <w:lang w:val="en-US"/>
+        </w:rPr>
+        <w:t xml:space="preserve">% = </w:t>
+      </w:r>
+      <w:proofErr w:type="gramStart"/>
+      <w:r>
+        <w:rPr>
+          <w:rFonts w:ascii="Times New Roman" w:hAnsi="Times New Roman" w:cs="Times New Roman"/>
+          <w:sz w:val="44"/>
+          <w:szCs w:val="44"/>
+          <w:lang w:val="en-US"/>
+        </w:rPr>
+        <w:t xml:space="preserve">aw( </w:t>
+      </w:r>
+      <w:r>
+        <w:rPr>
+          <w:rFonts w:ascii="Times New Roman" w:hAnsi="Times New Roman" w:cs="Times New Roman"/>
+          <w:sz w:val="44"/>
+          <w:szCs w:val="44"/>
+          <w:lang w:val="en-US"/>
+        </w:rPr>
+        <w:t>191</w:t>
+      </w:r>
+      <w:proofErr w:type="gramEnd"/>
+      <w:r>
+        <w:rPr>
+          <w:rFonts w:ascii="Times New Roman" w:hAnsi="Times New Roman" w:cs="Times New Roman"/>
+          <w:sz w:val="44"/>
+          <w:szCs w:val="44"/>
+          <w:lang w:val="en-US"/>
+        </w:rPr>
+        <w:t xml:space="preserve"> )</w:t>
+      </w:r>
+    </w:p>
+    <w:p>
+      <w:pPr>
+        <w:rPr>
+          <w:rFonts w:ascii="Times New Roman" w:hAnsi="Times New Roman" w:cs="Times New Roman"/>
+          <w:sz w:val="44"/>
+          <w:szCs w:val="44"/>
+          <w:lang w:val="en-US"/>
+        </w:rPr>
+      </w:pPr>
+      <w:r>
+        <w:rPr>
+          <w:rFonts w:ascii="Times New Roman" w:hAnsi="Times New Roman" w:cs="Times New Roman"/>
+          <w:sz w:val="44"/>
+          <w:szCs w:val="44"/>
+          <w:lang w:val="en-US"/>
+        </w:rPr>
+        <w:t>100</w:t>
+      </w:r>
+      <w:r>
+        <w:rPr>
+          <w:rFonts w:ascii="Times New Roman" w:hAnsi="Times New Roman" w:cs="Times New Roman"/>
+          <w:sz w:val="44"/>
+          <w:szCs w:val="44"/>
+          <w:lang w:val="en-US"/>
+        </w:rPr>
+        <w:t xml:space="preserve">% = </w:t>
+      </w:r>
+      <w:proofErr w:type="gramStart"/>
+      <w:r>
+        <w:rPr>
+          <w:rFonts w:ascii="Times New Roman" w:hAnsi="Times New Roman" w:cs="Times New Roman"/>
+          <w:sz w:val="44"/>
+          <w:szCs w:val="44"/>
+          <w:lang w:val="en-US"/>
+        </w:rPr>
+        <w:t>aw(</w:t>
+      </w:r>
+      <w:r>
+        <w:rPr>
+          <w:rFonts w:ascii="Times New Roman" w:hAnsi="Times New Roman" w:cs="Times New Roman"/>
+          <w:sz w:val="44"/>
+          <w:szCs w:val="44"/>
+          <w:lang w:val="en-US"/>
+        </w:rPr>
+        <w:t xml:space="preserve"> 255</w:t>
+      </w:r>
+      <w:proofErr w:type="gramEnd"/>
+      <w:r>
+        <w:rPr>
+          <w:rFonts w:ascii="Times New Roman" w:hAnsi="Times New Roman" w:cs="Times New Roman"/>
+          <w:sz w:val="44"/>
+          <w:szCs w:val="44"/>
+          <w:lang w:val="en-US"/>
+        </w:rPr>
+        <w:t xml:space="preserve"> </w:t>
+      </w:r>
+      <w:r>
+        <w:rPr>
+          <w:rFonts w:ascii="Times New Roman" w:hAnsi="Times New Roman" w:cs="Times New Roman"/>
+          <w:sz w:val="44"/>
+          <w:szCs w:val="44"/>
+          <w:lang w:val="en-US"/>
+        </w:rPr>
+        <w:t>)</w:t>
+      </w:r>
+    </w:p>
+    <w:p>
+      <w:pPr>
+        <w:rPr>
+          <w:lang w:val="en-US"/>
+        </w:rPr>
+      </w:pPr>
+    </w:p>
+    <w:p>
+      <w:pPr>
+        <w:ind w:left="-142"/>
+        <w:rPr>
+          <w:rFonts w:ascii="Times New Roman" w:hAnsi="Times New Roman" w:cs="Times New Roman"/>
+          <w:b/>
+          <w:bCs/>
+          <w:sz w:val="32"/>
+          <w:szCs w:val="32"/>
+          <w:lang w:val="en-US"/>
+        </w:rPr>
+      </w:pPr>
+      <w:r>
+        <w:rPr>
+          <w:rFonts w:ascii="Times New Roman" w:hAnsi="Times New Roman" w:cs="Times New Roman"/>
+          <w:b/>
+          <w:bCs/>
+          <w:sz w:val="32"/>
+          <w:szCs w:val="32"/>
+          <w:lang w:val="en-US"/>
+        </w:rPr>
+        <w:t>Code</w:t>
+      </w:r>
+      <w:r>
+        <w:rPr>
+          <w:rFonts w:ascii="Times New Roman" w:hAnsi="Times New Roman" w:cs="Times New Roman"/>
+          <w:b/>
+          <w:bCs/>
+          <w:sz w:val="32"/>
+          <w:szCs w:val="32"/>
+          <w:lang w:val="en-US"/>
+        </w:rPr>
+        <w:t>:</w:t>
+      </w:r>
+      <w:r>
+        <w:rPr>
+          <w:rFonts w:ascii="Times New Roman" w:hAnsi="Times New Roman" w:cs="Times New Roman"/>
+          <w:b/>
+          <w:bCs/>
+          <w:sz w:val="32"/>
+          <w:szCs w:val="32"/>
+          <w:lang w:val="en-US"/>
+        </w:rPr>
+        <w:t xml:space="preserve"> </w:t>
+      </w:r>
+      <w:r>
+        <w:rPr>
+          <w:rFonts w:ascii="Times New Roman" w:hAnsi="Times New Roman" w:cs="Times New Roman"/>
+          <w:i/>
+          <w:iCs/>
+          <w:color w:val="767171" w:themeColor="background2" w:themeShade="80"/>
+          <w:sz w:val="32"/>
+          <w:szCs w:val="32"/>
+          <w:lang w:val="en-US"/>
+        </w:rPr>
+        <w:t>#analogeWrite</w:t>
+      </w:r>
+    </w:p>
+    <w:p>
+      <w:pPr>
+        <w:ind w:left="-284" w:firstLine="142"/>
+        <w:rPr>
+          <w:rFonts w:ascii="Lucida Console" w:hAnsi="Lucida Console"/>
+          <w:sz w:val="28"/>
+          <w:szCs w:val="28"/>
+        </w:rPr>
+      </w:pPr>
+      <w:r>
+        <w:rPr>
+          <w:rFonts w:ascii="Lucida Console" w:hAnsi="Lucida Console"/>
+          <w:sz w:val="28"/>
+          <w:szCs w:val="28"/>
+        </w:rPr>
+        <w:t>#</w:t>
+      </w:r>
+      <w:r>
+        <w:rPr>
+          <w:rFonts w:ascii="Lucida Console" w:hAnsi="Lucida Console"/>
+          <w:color w:val="4472C4" w:themeColor="accent1"/>
+          <w:sz w:val="28"/>
+          <w:szCs w:val="28"/>
+        </w:rPr>
+        <w:t xml:space="preserve">define </w:t>
+      </w:r>
+      <w:r>
+        <w:rPr>
+          <w:rFonts w:ascii="Lucida Console" w:hAnsi="Lucida Console"/>
+          <w:sz w:val="28"/>
+          <w:szCs w:val="28"/>
+        </w:rPr>
+        <w:t xml:space="preserve">light </w:t>
+      </w:r>
+      <w:r>
+        <w:rPr>
+          <w:rFonts w:ascii="Lucida Console" w:hAnsi="Lucida Console"/>
+          <w:color w:val="538135" w:themeColor="accent6" w:themeShade="BF"/>
+          <w:sz w:val="28"/>
+          <w:szCs w:val="28"/>
+        </w:rPr>
+        <w:t>11</w:t>
+      </w:r>
+    </w:p>
+    <w:p>
+      <w:pPr>
+        <w:ind w:left="-284" w:firstLine="142"/>
+        <w:rPr>
+          <w:rFonts w:ascii="Lucida Console" w:hAnsi="Lucida Console"/>
+          <w:sz w:val="28"/>
+          <w:szCs w:val="28"/>
+        </w:rPr>
+      </w:pPr>
+    </w:p>
+    <w:p>
+      <w:pPr>
+        <w:ind w:left="-284" w:firstLine="142"/>
+        <w:rPr>
+          <w:rFonts w:ascii="Lucida Console" w:hAnsi="Lucida Console"/>
+          <w:sz w:val="28"/>
+          <w:szCs w:val="28"/>
+        </w:rPr>
+      </w:pPr>
+      <w:r>
+        <w:rPr>
+          <w:rFonts w:ascii="Lucida Console" w:hAnsi="Lucida Console"/>
+          <w:color w:val="4472C4" w:themeColor="accent1"/>
+          <w:sz w:val="28"/>
+          <w:szCs w:val="28"/>
+        </w:rPr>
+        <w:t xml:space="preserve">void </w:t>
+      </w:r>
+      <w:r>
+        <w:rPr>
+          <w:rFonts w:ascii="Lucida Console" w:hAnsi="Lucida Console"/>
+          <w:color w:val="385623" w:themeColor="accent6" w:themeShade="80"/>
+          <w:sz w:val="28"/>
+          <w:szCs w:val="28"/>
+        </w:rPr>
+        <w:t>setup</w:t>
+      </w:r>
+      <w:r>
+        <w:rPr>
+          <w:rFonts w:ascii="Lucida Console" w:hAnsi="Lucida Console"/>
+          <w:sz w:val="28"/>
+          <w:szCs w:val="28"/>
+        </w:rPr>
+        <w:t>() {</w:t>
+      </w:r>
+    </w:p>
+    <w:p>
+      <w:pPr>
+        <w:ind w:left="-284" w:firstLine="142"/>
+        <w:rPr>
+          <w:rFonts w:ascii="Lucida Console" w:hAnsi="Lucida Console"/>
+          <w:sz w:val="28"/>
+          <w:szCs w:val="28"/>
+        </w:rPr>
+      </w:pPr>
+      <w:r>
+        <w:rPr>
+          <w:rFonts w:ascii="Lucida Console" w:hAnsi="Lucida Console"/>
+          <w:sz w:val="28"/>
+          <w:szCs w:val="28"/>
+        </w:rPr>
+        <w:t xml:space="preserve">  </w:t>
+      </w:r>
+      <w:r>
+        <w:rPr>
+          <w:rFonts w:ascii="Lucida Console" w:hAnsi="Lucida Console"/>
+          <w:color w:val="C45911" w:themeColor="accent2" w:themeShade="BF"/>
+          <w:sz w:val="28"/>
+          <w:szCs w:val="28"/>
+        </w:rPr>
+        <w:t>pinMode</w:t>
+      </w:r>
+      <w:r>
+        <w:rPr>
+          <w:rFonts w:ascii="Lucida Console" w:hAnsi="Lucida Console"/>
+          <w:sz w:val="28"/>
+          <w:szCs w:val="28"/>
+        </w:rPr>
+        <w:t>(light, OUTPUT);</w:t>
+      </w:r>
+    </w:p>
+    <w:p>
+      <w:pPr>
+        <w:ind w:left="-284" w:firstLine="142"/>
+        <w:rPr>
+          <w:rFonts w:ascii="Lucida Console" w:hAnsi="Lucida Console"/>
+          <w:sz w:val="28"/>
+          <w:szCs w:val="28"/>
+        </w:rPr>
+      </w:pPr>
+      <w:r>
+        <w:rPr>
+          <w:rFonts w:ascii="Lucida Console" w:hAnsi="Lucida Console"/>
+          <w:sz w:val="28"/>
+          <w:szCs w:val="28"/>
+        </w:rPr>
+        <w:t>}</w:t>
+      </w:r>
+    </w:p>
+    <w:p>
+      <w:pPr>
+        <w:ind w:left="-284" w:firstLine="142"/>
+        <w:rPr>
+          <w:rFonts w:ascii="Lucida Console" w:hAnsi="Lucida Console"/>
+          <w:sz w:val="28"/>
+          <w:szCs w:val="28"/>
+        </w:rPr>
+      </w:pPr>
+    </w:p>
+    <w:p>
+      <w:pPr>
+        <w:ind w:left="-284" w:firstLine="142"/>
+        <w:rPr>
+          <w:rFonts w:ascii="Lucida Console" w:hAnsi="Lucida Console"/>
+          <w:sz w:val="28"/>
+          <w:szCs w:val="28"/>
+        </w:rPr>
+      </w:pPr>
+      <w:r>
+        <w:rPr>
+          <w:rFonts w:ascii="Lucida Console" w:hAnsi="Lucida Console"/>
+          <w:color w:val="4472C4" w:themeColor="accent1"/>
+          <w:sz w:val="28"/>
+          <w:szCs w:val="28"/>
+        </w:rPr>
+        <w:t xml:space="preserve">void </w:t>
+      </w:r>
+      <w:r>
+        <w:rPr>
+          <w:rFonts w:ascii="Lucida Console" w:hAnsi="Lucida Console"/>
+          <w:color w:val="385623" w:themeColor="accent6" w:themeShade="80"/>
+          <w:sz w:val="28"/>
+          <w:szCs w:val="28"/>
+        </w:rPr>
+        <w:t>loop</w:t>
+      </w:r>
+      <w:r>
+        <w:rPr>
+          <w:rFonts w:ascii="Lucida Console" w:hAnsi="Lucida Console"/>
+          <w:sz w:val="28"/>
+          <w:szCs w:val="28"/>
+        </w:rPr>
+        <w:t>() {</w:t>
+      </w:r>
+    </w:p>
+    <w:p>
+      <w:pPr>
+        <w:ind w:left="-284" w:firstLine="142"/>
+        <w:rPr>
+          <w:rFonts w:ascii="Lucida Console" w:hAnsi="Lucida Console"/>
+          <w:sz w:val="28"/>
+          <w:szCs w:val="28"/>
+        </w:rPr>
+      </w:pPr>
+      <w:r>
+        <w:rPr>
+          <w:rFonts w:ascii="Lucida Console" w:hAnsi="Lucida Console"/>
+          <w:sz w:val="28"/>
+          <w:szCs w:val="28"/>
+        </w:rPr>
+        <w:t xml:space="preserve">  </w:t>
+      </w:r>
+      <w:r>
+        <w:rPr>
+          <w:rFonts w:ascii="Lucida Console" w:hAnsi="Lucida Console"/>
+          <w:color w:val="4472C4" w:themeColor="accent1"/>
+          <w:sz w:val="28"/>
+          <w:szCs w:val="28"/>
+        </w:rPr>
+        <w:t xml:space="preserve">for </w:t>
+      </w:r>
+      <w:r>
+        <w:rPr>
+          <w:rFonts w:ascii="Lucida Console" w:hAnsi="Lucida Console"/>
+          <w:sz w:val="28"/>
+          <w:szCs w:val="28"/>
+        </w:rPr>
+        <w:t>(</w:t>
+      </w:r>
+      <w:r>
+        <w:rPr>
+          <w:rFonts w:ascii="Lucida Console" w:hAnsi="Lucida Console"/>
+          <w:color w:val="4472C4" w:themeColor="accent1"/>
+          <w:sz w:val="28"/>
+          <w:szCs w:val="28"/>
+        </w:rPr>
+        <w:t xml:space="preserve">int </w:t>
+      </w:r>
+      <w:proofErr w:type="spellStart"/>
+      <w:r>
+        <w:rPr>
+          <w:rFonts w:ascii="Lucida Console" w:hAnsi="Lucida Console"/>
+          <w:sz w:val="28"/>
+          <w:szCs w:val="28"/>
+        </w:rPr>
+        <w:t>i</w:t>
+      </w:r>
+      <w:proofErr w:type="spellEnd"/>
+      <w:r>
+        <w:rPr>
+          <w:rFonts w:ascii="Lucida Console" w:hAnsi="Lucida Console"/>
+          <w:sz w:val="28"/>
+          <w:szCs w:val="28"/>
+        </w:rPr>
+        <w:t xml:space="preserve"> = 0; </w:t>
+      </w:r>
+      <w:proofErr w:type="spellStart"/>
+      <w:r>
+        <w:rPr>
+          <w:rFonts w:ascii="Lucida Console" w:hAnsi="Lucida Console"/>
+          <w:sz w:val="28"/>
+          <w:szCs w:val="28"/>
+        </w:rPr>
+        <w:t>i</w:t>
+      </w:r>
+      <w:proofErr w:type="spellEnd"/>
+      <w:r>
+        <w:rPr>
+          <w:rFonts w:ascii="Lucida Console" w:hAnsi="Lucida Console"/>
+          <w:sz w:val="28"/>
+          <w:szCs w:val="28"/>
+        </w:rPr>
+        <w:t xml:space="preserve"> &lt;= 255; </w:t>
+      </w:r>
+      <w:proofErr w:type="spellStart"/>
+      <w:r>
+        <w:rPr>
+          <w:rFonts w:ascii="Lucida Console" w:hAnsi="Lucida Console"/>
+          <w:sz w:val="28"/>
+          <w:szCs w:val="28"/>
+        </w:rPr>
+        <w:t>i</w:t>
+      </w:r>
+      <w:proofErr w:type="spellEnd"/>
+      <w:r>
+        <w:rPr>
+          <w:rFonts w:ascii="Lucida Console" w:hAnsi="Lucida Console"/>
+          <w:sz w:val="28"/>
+          <w:szCs w:val="28"/>
+        </w:rPr>
+        <w:t>++) {</w:t>
+      </w:r>
+    </w:p>
+    <w:p>
+      <w:pPr>
+        <w:ind w:left="-284" w:firstLine="142"/>
+        <w:rPr>
+          <w:rFonts w:ascii="Lucida Console" w:hAnsi="Lucida Console"/>
+          <w:sz w:val="28"/>
+          <w:szCs w:val="28"/>
+        </w:rPr>
+      </w:pPr>
+      <w:r>
+        <w:rPr>
+          <w:rFonts w:ascii="Lucida Console" w:hAnsi="Lucida Console"/>
+          <w:sz w:val="28"/>
+          <w:szCs w:val="28"/>
+        </w:rPr>
+        <w:t xml:space="preserve">    </w:t>
+      </w:r>
+      <w:proofErr w:type="spellStart"/>
+      <w:r>
+        <w:rPr>
+          <w:rFonts w:ascii="Lucida Console" w:hAnsi="Lucida Console"/>
+          <w:color w:val="C45911" w:themeColor="accent2" w:themeShade="BF"/>
+          <w:sz w:val="28"/>
+          <w:szCs w:val="28"/>
+        </w:rPr>
+        <w:t>analogWrite</w:t>
+      </w:r>
+      <w:proofErr w:type="spellEnd"/>
+      <w:r>
+        <w:rPr>
+          <w:rFonts w:ascii="Lucida Console" w:hAnsi="Lucida Console"/>
+          <w:sz w:val="28"/>
+          <w:szCs w:val="28"/>
+        </w:rPr>
+        <w:t xml:space="preserve">(light, </w:t>
+      </w:r>
+      <w:proofErr w:type="spellStart"/>
+      <w:r>
+        <w:rPr>
+          <w:rFonts w:ascii="Lucida Console" w:hAnsi="Lucida Console"/>
+          <w:sz w:val="28"/>
+          <w:szCs w:val="28"/>
+        </w:rPr>
+        <w:t>i</w:t>
+      </w:r>
+      <w:proofErr w:type="spellEnd"/>
+      <w:r>
+        <w:rPr>
+          <w:rFonts w:ascii="Lucida Console" w:hAnsi="Lucida Console"/>
+          <w:sz w:val="28"/>
+          <w:szCs w:val="28"/>
+        </w:rPr>
+        <w:t>);</w:t>
+      </w:r>
+    </w:p>
+    <w:p>
+      <w:pPr>
+        <w:ind w:left="-284" w:firstLine="142"/>
+        <w:rPr>
+          <w:rFonts w:ascii="Lucida Console" w:hAnsi="Lucida Console"/>
+          <w:sz w:val="28"/>
+          <w:szCs w:val="28"/>
+        </w:rPr>
+      </w:pPr>
+    </w:p>
+    <w:p>
+      <w:pPr>
+        <w:ind w:left="-284" w:firstLine="142"/>
+        <w:rPr>
+          <w:rFonts w:ascii="Lucida Console" w:hAnsi="Lucida Console"/>
+          <w:sz w:val="28"/>
+          <w:szCs w:val="28"/>
+        </w:rPr>
+      </w:pPr>
+      <w:r>
+        <w:rPr>
+          <w:rFonts w:ascii="Lucida Console" w:hAnsi="Lucida Console"/>
+          <w:sz w:val="28"/>
+          <w:szCs w:val="28"/>
+        </w:rPr>
+        <w:t xml:space="preserve">    </w:t>
+      </w:r>
+      <w:r>
+        <w:rPr>
+          <w:rFonts w:ascii="Lucida Console" w:hAnsi="Lucida Console"/>
+          <w:color w:val="C45911" w:themeColor="accent2" w:themeShade="BF"/>
+          <w:sz w:val="28"/>
+          <w:szCs w:val="28"/>
+        </w:rPr>
+        <w:t>delay</w:t>
+      </w:r>
+      <w:r>
+        <w:rPr>
+          <w:rFonts w:ascii="Lucida Console" w:hAnsi="Lucida Console"/>
+          <w:sz w:val="28"/>
+          <w:szCs w:val="28"/>
+        </w:rPr>
+        <w:t>(</w:t>
+      </w:r>
+      <w:r>
+        <w:rPr>
+          <w:rFonts w:ascii="Lucida Console" w:hAnsi="Lucida Console"/>
+          <w:color w:val="538135" w:themeColor="accent6" w:themeShade="BF"/>
+          <w:sz w:val="28"/>
+          <w:szCs w:val="28"/>
+        </w:rPr>
+        <w:t>1000</w:t>
+      </w:r>
+      <w:r>
+        <w:rPr>
+          <w:rFonts w:ascii="Lucida Console" w:hAnsi="Lucida Console"/>
+          <w:sz w:val="28"/>
+          <w:szCs w:val="28"/>
+        </w:rPr>
+        <w:t>);</w:t>
+      </w:r>
+    </w:p>
+    <w:p>
+      <w:pPr>
+        <w:ind w:left="-284" w:firstLine="142"/>
+        <w:rPr>
+          <w:rFonts w:ascii="Lucida Console" w:hAnsi="Lucida Console"/>
+          <w:sz w:val="28"/>
+          <w:szCs w:val="28"/>
+        </w:rPr>
+      </w:pPr>
+      <w:r>
+        <w:rPr>
+          <w:rFonts w:ascii="Lucida Console" w:hAnsi="Lucida Console"/>
+          <w:sz w:val="28"/>
+          <w:szCs w:val="28"/>
+        </w:rPr>
+        <w:t>  }</w:t>
+      </w:r>
+    </w:p>
+    <w:p>
+      <w:pPr>
+        <w:ind w:left="-284" w:firstLine="142"/>
+        <w:rPr>
+          <w:rFonts w:ascii="Lucida Console" w:hAnsi="Lucida Console"/>
+          <w:sz w:val="28"/>
+          <w:szCs w:val="28"/>
+        </w:rPr>
+      </w:pPr>
+    </w:p>
+    <w:p>
+      <w:pPr>
+        <w:ind w:left="-284" w:firstLine="142"/>
+        <w:rPr>
+          <w:rFonts w:ascii="Lucida Console" w:hAnsi="Lucida Console"/>
+          <w:sz w:val="28"/>
+          <w:szCs w:val="28"/>
+        </w:rPr>
+      </w:pPr>
+      <w:r>
+        <w:rPr>
+          <w:rFonts w:ascii="Lucida Console" w:hAnsi="Lucida Console"/>
+          <w:sz w:val="28"/>
+          <w:szCs w:val="28"/>
+        </w:rPr>
+        <w:t xml:space="preserve">  </w:t>
+      </w:r>
+      <w:r>
+        <w:rPr>
+          <w:rFonts w:ascii="Lucida Console" w:hAnsi="Lucida Console"/>
+          <w:color w:val="4472C4" w:themeColor="accent1"/>
+          <w:sz w:val="28"/>
+          <w:szCs w:val="28"/>
+        </w:rPr>
+        <w:t xml:space="preserve">for </w:t>
+      </w:r>
+      <w:r>
+        <w:rPr>
+          <w:rFonts w:ascii="Lucida Console" w:hAnsi="Lucida Console"/>
+          <w:sz w:val="28"/>
+          <w:szCs w:val="28"/>
+        </w:rPr>
+        <w:t>(</w:t>
+      </w:r>
+      <w:r>
+        <w:rPr>
+          <w:rFonts w:ascii="Lucida Console" w:hAnsi="Lucida Console"/>
+          <w:color w:val="4472C4" w:themeColor="accent1"/>
+          <w:sz w:val="28"/>
+          <w:szCs w:val="28"/>
+        </w:rPr>
+        <w:t xml:space="preserve">int </w:t>
+      </w:r>
+      <w:r>
+        <w:rPr>
+          <w:rFonts w:ascii="Lucida Console" w:hAnsi="Lucida Console"/>
+          <w:sz w:val="28"/>
+          <w:szCs w:val="28"/>
+        </w:rPr>
+        <w:t xml:space="preserve">j = </w:t>
+      </w:r>
+      <w:r>
+        <w:rPr>
+          <w:rFonts w:ascii="Lucida Console" w:hAnsi="Lucida Console"/>
+          <w:color w:val="538135" w:themeColor="accent6" w:themeShade="BF"/>
+          <w:sz w:val="28"/>
+          <w:szCs w:val="28"/>
+        </w:rPr>
+        <w:t>255</w:t>
+      </w:r>
+      <w:r>
+        <w:rPr>
+          <w:rFonts w:ascii="Lucida Console" w:hAnsi="Lucida Console"/>
+          <w:sz w:val="28"/>
+          <w:szCs w:val="28"/>
+        </w:rPr>
+        <w:t xml:space="preserve">; j &gt;= </w:t>
+      </w:r>
+      <w:r>
+        <w:rPr>
+          <w:rFonts w:ascii="Lucida Console" w:hAnsi="Lucida Console"/>
+          <w:color w:val="538135" w:themeColor="accent6" w:themeShade="BF"/>
+          <w:sz w:val="28"/>
+          <w:szCs w:val="28"/>
+        </w:rPr>
+        <w:t>0</w:t>
+      </w:r>
+      <w:r>
+        <w:rPr>
+          <w:rFonts w:ascii="Lucida Console" w:hAnsi="Lucida Console"/>
+          <w:sz w:val="28"/>
+          <w:szCs w:val="28"/>
+        </w:rPr>
+        <w:t>; j--) {</w:t>
+      </w:r>
+    </w:p>
+    <w:p>
+      <w:pPr>
+        <w:ind w:left="-284" w:firstLine="142"/>
+        <w:rPr>
+          <w:rFonts w:ascii="Lucida Console" w:hAnsi="Lucida Console"/>
+          <w:sz w:val="28"/>
+          <w:szCs w:val="28"/>
+        </w:rPr>
+      </w:pPr>
+      <w:r>
+        <w:rPr>
+          <w:rFonts w:ascii="Lucida Console" w:hAnsi="Lucida Console"/>
+          <w:sz w:val="28"/>
+          <w:szCs w:val="28"/>
+        </w:rPr>
+        <w:t xml:space="preserve">    </w:t>
+      </w:r>
+      <w:proofErr w:type="spellStart"/>
+      <w:r>
+        <w:rPr>
+          <w:rFonts w:ascii="Lucida Console" w:hAnsi="Lucida Console"/>
+          <w:color w:val="C45911" w:themeColor="accent2" w:themeShade="BF"/>
+          <w:sz w:val="28"/>
+          <w:szCs w:val="28"/>
+        </w:rPr>
+        <w:t>analogWrite</w:t>
+      </w:r>
+      <w:proofErr w:type="spellEnd"/>
+      <w:r>
+        <w:rPr>
+          <w:rFonts w:ascii="Lucida Console" w:hAnsi="Lucida Console"/>
+          <w:sz w:val="28"/>
+          <w:szCs w:val="28"/>
+        </w:rPr>
+        <w:t>(light, j);</w:t>
+      </w:r>
+    </w:p>
+    <w:p>
+      <w:pPr>
+        <w:ind w:left="-284" w:firstLine="142"/>
+        <w:rPr>
+          <w:rFonts w:ascii="Lucida Console" w:hAnsi="Lucida Console"/>
+          <w:sz w:val="28"/>
+          <w:szCs w:val="28"/>
+        </w:rPr>
+      </w:pPr>
+      <w:r>
+        <w:rPr>
+          <w:rFonts w:ascii="Lucida Console" w:hAnsi="Lucida Console"/>
+          <w:sz w:val="28"/>
+          <w:szCs w:val="28"/>
+        </w:rPr>
+        <w:t xml:space="preserve">    </w:t>
+      </w:r>
+      <w:r>
+        <w:rPr>
+          <w:rFonts w:ascii="Lucida Console" w:hAnsi="Lucida Console"/>
+          <w:color w:val="C45911" w:themeColor="accent2" w:themeShade="BF"/>
+          <w:sz w:val="28"/>
+          <w:szCs w:val="28"/>
+        </w:rPr>
+        <w:t>delay</w:t>
+      </w:r>
+      <w:r>
+        <w:rPr>
+          <w:rFonts w:ascii="Lucida Console" w:hAnsi="Lucida Console"/>
+          <w:sz w:val="28"/>
+          <w:szCs w:val="28"/>
+        </w:rPr>
+        <w:t>(</w:t>
+      </w:r>
+      <w:r>
+        <w:rPr>
+          <w:rFonts w:ascii="Lucida Console" w:hAnsi="Lucida Console"/>
+          <w:color w:val="538135" w:themeColor="accent6" w:themeShade="BF"/>
+          <w:sz w:val="28"/>
+          <w:szCs w:val="28"/>
+        </w:rPr>
+        <w:t>500</w:t>
+      </w:r>
+      <w:r>
+        <w:rPr>
+          <w:rFonts w:ascii="Lucida Console" w:hAnsi="Lucida Console"/>
+          <w:sz w:val="28"/>
+          <w:szCs w:val="28"/>
+        </w:rPr>
+        <w:t>);</w:t>
+      </w:r>
+    </w:p>
+    <w:p>
+      <w:pPr>
+        <w:ind w:left="-284" w:firstLine="142"/>
+        <w:rPr>
+          <w:rFonts w:ascii="Lucida Console" w:hAnsi="Lucida Console"/>
+          <w:sz w:val="28"/>
+          <w:szCs w:val="28"/>
+        </w:rPr>
+      </w:pPr>
+      <w:r>
+        <w:rPr>
+          <w:rFonts w:ascii="Lucida Console" w:hAnsi="Lucida Console"/>
+          <w:sz w:val="28"/>
+          <w:szCs w:val="28"/>
+        </w:rPr>
+        <w:t>  }</w:t>
+      </w:r>
+    </w:p>
+    <w:p>
+      <w:pPr>
+        <w:ind w:left="-284" w:firstLine="142"/>
+        <w:rPr>
+          <w:rFonts w:ascii="Lucida Console" w:hAnsi="Lucida Console"/>
+          <w:sz w:val="28"/>
+          <w:szCs w:val="28"/>
+        </w:rPr>
+      </w:pPr>
+      <w:r>
+        <w:rPr>
+          <w:rFonts w:ascii="Lucida Console" w:hAnsi="Lucida Console"/>
+          <w:sz w:val="28"/>
+          <w:szCs w:val="28"/>
+        </w:rPr>
+        <w:t>}</w:t>
+      </w:r>
+    </w:p>
+    <w:p>
+      <w:pPr>
+        <w:rPr>
+          <w:rFonts w:ascii="Lucida Console" w:hAnsi="Lucida Console"/>
+          <w:sz w:val="28"/>
+          <w:szCs w:val="28"/>
+        </w:rPr>
+      </w:pPr>
+    </w:p>
+    <w:p>
+      <w:pPr>
+        <w:rPr>
+          <w:rFonts w:ascii="Lucida Console" w:hAnsi="Lucida Console"/>
+          <w:sz w:val="28"/>
+          <w:szCs w:val="28"/>
+        </w:rPr>
+      </w:pPr>
+      <w:r>
+        <w:rPr>
+          <w:rFonts w:ascii="Lucida Console" w:hAnsi="Lucida Console"/>
+          <w:noProof/>
+          <w:sz w:val="28"/>
+          <w:szCs w:val="28"/>
+        </w:rPr>
+        <w:drawing>
+          <wp:anchor distT="0" distB="0" distL="114300" distR="114300" simplePos="0" relativeHeight="251659264" behindDoc="1" locked="0" layoutInCell="1" allowOverlap="1" wp14:anchorId="3CE7A55A" wp14:editId="0E4A8415">
+            <wp:simplePos x="0" y="0"/>
+            <wp:positionH relativeFrom="margin">
+              <wp:posOffset>2918568</wp:posOffset>
+            </wp:positionH>
+            <wp:positionV relativeFrom="paragraph">
+              <wp:posOffset>201295</wp:posOffset>
             </wp:positionV>
             <wp:extent cx="2720340" cy="2729865"/>
             <wp:effectExtent l="190500" t="190500" r="194310" b="184785"/>
@@ -725,7 +1528,7 @@
                     <pic:cNvPicPr/>
                   </pic:nvPicPr>
                   <pic:blipFill rotWithShape="1">
-                    <a:blip r:embed="rId4">
+                    <a:blip r:embed="rId5">
                       <a:extLst>
                         <a:ext uri="{28A0092B-C50C-407E-A947-70E740481C1C}">
                           <a14:useLocalDpi xmlns:a14="http://schemas.microsoft.com/office/drawing/2010/main" val="0"/>
@@ -779,13 +1582,13 @@
           <w:szCs w:val="28"/>
         </w:rPr>
         <w:drawing>
-          <wp:anchor distT="0" distB="0" distL="114300" distR="114300" simplePos="0" relativeHeight="251658240" behindDoc="1" locked="0" layoutInCell="1" allowOverlap="1" wp14:anchorId="3E755125" wp14:editId="77E2178D">
+          <wp:anchor distT="0" distB="0" distL="114300" distR="114300" simplePos="0" relativeHeight="251658240" behindDoc="1" locked="0" layoutInCell="1" allowOverlap="1" wp14:anchorId="3E755125" wp14:editId="74FE6A2D">
             <wp:simplePos x="0" y="0"/>
             <wp:positionH relativeFrom="margin">
-              <wp:posOffset>-137160</wp:posOffset>
+              <wp:posOffset>-154102</wp:posOffset>
             </wp:positionH>
             <wp:positionV relativeFrom="paragraph">
-              <wp:posOffset>113978</wp:posOffset>
+              <wp:posOffset>199762</wp:posOffset>
             </wp:positionV>
             <wp:extent cx="2720975" cy="2754630"/>
             <wp:effectExtent l="190500" t="190500" r="193675" b="198120"/>
@@ -802,7 +1605,7 @@
                     <pic:cNvPicPr/>
                   </pic:nvPicPr>
                   <pic:blipFill rotWithShape="1">
-                    <a:blip r:embed="rId5">
+                    <a:blip r:embed="rId6">
                       <a:extLst>
                         <a:ext uri="{28A0092B-C50C-407E-A947-70E740481C1C}">
                           <a14:useLocalDpi xmlns:a14="http://schemas.microsoft.com/office/drawing/2010/main" val="0"/>
@@ -851,6 +1654,16 @@
     </w:p>
     <w:p>
       <w:pPr>
+        <w:ind w:left="-284" w:firstLine="142"/>
+        <w:rPr>
+          <w:rFonts w:ascii="Lucida Console" w:hAnsi="Lucida Console"/>
+          <w:sz w:val="28"/>
+          <w:szCs w:val="28"/>
+        </w:rPr>
+      </w:pPr>
+    </w:p>
+    <w:p>
+      <w:pPr>
         <w:rPr>
           <w:lang w:val="en-US"/>
         </w:rPr>
@@ -925,7 +1738,6 @@
         <w:rPr>
           <w:rFonts w:ascii="Cambria Math" w:hAnsi="Cambria Math"/>
           <w:color w:val="000000" w:themeColor="text1"/>
-          <w:lang w:val="it-IT"/>
           <w14:shadow w14:blurRad="38100" w14:dist="19050" w14:dir="2700000" w14:sx="100000" w14:sy="100000" w14:kx="0" w14:ky="0" w14:algn="tl">
             <w14:schemeClr w14:val="dk1">
               <w14:alpha w14:val="60000"/>
@@ -942,7 +1754,6 @@
         <w:rPr>
           <w:rFonts w:ascii="Cambria Math" w:hAnsi="Cambria Math"/>
           <w:color w:val="000000" w:themeColor="text1"/>
-          <w:lang w:val="it-IT"/>
           <w14:shadow w14:blurRad="38100" w14:dist="19050" w14:dir="2700000" w14:sx="100000" w14:sy="100000" w14:kx="0" w14:ky="0" w14:algn="tl">
             <w14:schemeClr w14:val="dk1">
               <w14:alpha w14:val="60000"/>
@@ -956,13 +1767,12 @@
         </w:rPr>
         <w:t xml:space="preserve">Wokwi#HO1: </w:t>
       </w:r>
-      <w:hyperlink r:id="rId6" w:history="1">
+      <w:hyperlink r:id="rId7" w:history="1">
         <w:r>
           <w:rPr>
             <w:rStyle w:val="Hyperlink"/>
             <w:rFonts w:ascii="Cambria Math" w:hAnsi="Cambria Math"/>
             <w:color w:val="000000" w:themeColor="text1"/>
-            <w:lang w:val="it-IT"/>
             <w14:shadow w14:blurRad="38100" w14:dist="19050" w14:dir="2700000" w14:sx="100000" w14:sy="100000" w14:kx="0" w14:ky="0" w14:algn="tl">
               <w14:schemeClr w14:val="dk1">
                 <w14:alpha w14:val="60000"/>
@@ -981,7 +1791,6 @@
         <w:rPr>
           <w:rFonts w:ascii="Cambria Math" w:hAnsi="Cambria Math"/>
           <w:color w:val="000000" w:themeColor="text1"/>
-          <w:lang w:val="it-IT"/>
           <w14:shadow w14:blurRad="38100" w14:dist="19050" w14:dir="2700000" w14:sx="100000" w14:sy="100000" w14:kx="0" w14:ky="0" w14:algn="tl">
             <w14:schemeClr w14:val="dk1">
               <w14:alpha w14:val="60000"/>
@@ -996,13 +1805,7 @@
         <w:br w:type="page"/>
       </w:r>
     </w:p>
-    <w:p>
-      <w:pPr>
-        <w:rPr>
-          <w:lang w:val="it-IT"/>
-        </w:rPr>
-      </w:pPr>
-    </w:p>
+    <w:p/>
     <w:p>
       <w:pPr>
         <w:pStyle w:val="Heading2"/>
@@ -1039,8 +1842,9 @@
             <w14:round/>
           </w14:textOutline>
         </w:rPr>
-        <w:t>RGB [ Common Cathode ]</w:t>
-      </w:r>
+        <w:t xml:space="preserve">RGB [ Common </w:t>
+      </w:r>
+      <w:proofErr w:type="gramStart"/>
       <w:r>
         <w:rPr>
           <w:rFonts w:ascii="Cambria Math" w:hAnsi="Cambria Math"/>
@@ -1057,6 +1861,25 @@
             <w14:round/>
           </w14:textOutline>
         </w:rPr>
+        <w:t>Cathode ]</w:t>
+      </w:r>
+      <w:proofErr w:type="gramEnd"/>
+      <w:r>
+        <w:rPr>
+          <w:rFonts w:ascii="Cambria Math" w:hAnsi="Cambria Math"/>
+          <w:color w:val="000000" w:themeColor="text1"/>
+          <w:lang w:val="en-US"/>
+          <w14:shadow w14:blurRad="38100" w14:dist="19050" w14:dir="2700000" w14:sx="100000" w14:sy="100000" w14:kx="0" w14:ky="0" w14:algn="tl">
+            <w14:schemeClr w14:val="dk1">
+              <w14:alpha w14:val="60000"/>
+            </w14:schemeClr>
+          </w14:shadow>
+          <w14:textOutline w14:w="0" w14:cap="flat" w14:cmpd="sng" w14:algn="ctr">
+            <w14:noFill/>
+            <w14:prstDash w14:val="solid"/>
+            <w14:round/>
+          </w14:textOutline>
+        </w:rPr>
         <w:t>: PWM</w:t>
       </w:r>
     </w:p>
@@ -1077,6 +1900,7 @@
           <w:szCs w:val="24"/>
         </w:rPr>
       </w:pPr>
+      <w:proofErr w:type="spellStart"/>
       <w:r>
         <w:rPr>
           <w:rFonts w:ascii="Lucida Console" w:hAnsi="Lucida Console"/>
@@ -1084,15 +1908,35 @@
           <w:sz w:val="24"/>
           <w:szCs w:val="24"/>
         </w:rPr>
-        <w:t xml:space="preserve">const int </w:t>
-      </w:r>
-      <w:r>
-        <w:rPr>
-          <w:rFonts w:ascii="Lucida Console" w:hAnsi="Lucida Console"/>
-          <w:sz w:val="24"/>
-          <w:szCs w:val="24"/>
-        </w:rPr>
-        <w:t xml:space="preserve">nColors = </w:t>
+        <w:t>const</w:t>
+      </w:r>
+      <w:proofErr w:type="spellEnd"/>
+      <w:r>
+        <w:rPr>
+          <w:rFonts w:ascii="Lucida Console" w:hAnsi="Lucida Console"/>
+          <w:color w:val="4472C4" w:themeColor="accent1"/>
+          <w:sz w:val="24"/>
+          <w:szCs w:val="24"/>
+        </w:rPr>
+        <w:t xml:space="preserve"> int </w:t>
+      </w:r>
+      <w:proofErr w:type="spellStart"/>
+      <w:r>
+        <w:rPr>
+          <w:rFonts w:ascii="Lucida Console" w:hAnsi="Lucida Console"/>
+          <w:sz w:val="24"/>
+          <w:szCs w:val="24"/>
+        </w:rPr>
+        <w:t>nColors</w:t>
+      </w:r>
+      <w:proofErr w:type="spellEnd"/>
+      <w:r>
+        <w:rPr>
+          <w:rFonts w:ascii="Lucida Console" w:hAnsi="Lucida Console"/>
+          <w:sz w:val="24"/>
+          <w:szCs w:val="24"/>
+        </w:rPr>
+        <w:t xml:space="preserve"> = </w:t>
       </w:r>
       <w:r>
         <w:rPr>
@@ -1109,18 +1953,29 @@
           <w:sz w:val="24"/>
           <w:szCs w:val="24"/>
         </w:rPr>
-        <w:t>; // define the number of colors</w:t>
-      </w:r>
-    </w:p>
-    <w:p>
-      <w:pPr>
-        <w:ind w:left="-709" w:right="-1180" w:firstLine="142"/>
-        <w:rPr>
-          <w:rFonts w:ascii="Lucida Console" w:hAnsi="Lucida Console"/>
-          <w:sz w:val="24"/>
-          <w:szCs w:val="24"/>
-        </w:rPr>
-      </w:pPr>
+        <w:t xml:space="preserve">; // define the number of </w:t>
+      </w:r>
+      <w:proofErr w:type="spellStart"/>
+      <w:r>
+        <w:rPr>
+          <w:rFonts w:ascii="Lucida Console" w:hAnsi="Lucida Console"/>
+          <w:sz w:val="24"/>
+          <w:szCs w:val="24"/>
+        </w:rPr>
+        <w:t>colors</w:t>
+      </w:r>
+      <w:proofErr w:type="spellEnd"/>
+    </w:p>
+    <w:p>
+      <w:pPr>
+        <w:ind w:left="-709" w:right="-1180" w:firstLine="142"/>
+        <w:rPr>
+          <w:rFonts w:ascii="Lucida Console" w:hAnsi="Lucida Console"/>
+          <w:sz w:val="24"/>
+          <w:szCs w:val="24"/>
+        </w:rPr>
+      </w:pPr>
+      <w:proofErr w:type="spellStart"/>
       <w:r>
         <w:rPr>
           <w:rFonts w:ascii="Lucida Console" w:hAnsi="Lucida Console"/>
@@ -1128,7 +1983,17 @@
           <w:sz w:val="24"/>
           <w:szCs w:val="24"/>
         </w:rPr>
-        <w:t xml:space="preserve">const int </w:t>
+        <w:t>const</w:t>
+      </w:r>
+      <w:proofErr w:type="spellEnd"/>
+      <w:r>
+        <w:rPr>
+          <w:rFonts w:ascii="Lucida Console" w:hAnsi="Lucida Console"/>
+          <w:color w:val="4472C4" w:themeColor="accent1"/>
+          <w:sz w:val="24"/>
+          <w:szCs w:val="24"/>
+        </w:rPr>
+        <w:t xml:space="preserve"> int </w:t>
       </w:r>
       <w:r>
         <w:rPr>
@@ -1153,18 +2018,37 @@
           <w:sz w:val="24"/>
           <w:szCs w:val="24"/>
         </w:rPr>
-        <w:t>; // position in the colorPin array for the red pin</w:t>
-      </w:r>
-    </w:p>
-    <w:p>
-      <w:pPr>
-        <w:ind w:left="-709" w:right="-1180" w:firstLine="142"/>
-        <w:rPr>
-          <w:rFonts w:ascii="Lucida Console" w:hAnsi="Lucida Console"/>
-          <w:sz w:val="24"/>
-          <w:szCs w:val="24"/>
-        </w:rPr>
-      </w:pPr>
+        <w:t xml:space="preserve">; // position in the </w:t>
+      </w:r>
+      <w:proofErr w:type="spellStart"/>
+      <w:r>
+        <w:rPr>
+          <w:rFonts w:ascii="Lucida Console" w:hAnsi="Lucida Console"/>
+          <w:sz w:val="24"/>
+          <w:szCs w:val="24"/>
+        </w:rPr>
+        <w:t>colorPin</w:t>
+      </w:r>
+      <w:proofErr w:type="spellEnd"/>
+      <w:r>
+        <w:rPr>
+          <w:rFonts w:ascii="Lucida Console" w:hAnsi="Lucida Console"/>
+          <w:sz w:val="24"/>
+          <w:szCs w:val="24"/>
+        </w:rPr>
+        <w:t xml:space="preserve"> array for the red pin</w:t>
+      </w:r>
+    </w:p>
+    <w:p>
+      <w:pPr>
+        <w:ind w:left="-709" w:right="-1180" w:firstLine="142"/>
+        <w:rPr>
+          <w:rFonts w:ascii="Lucida Console" w:hAnsi="Lucida Console"/>
+          <w:sz w:val="24"/>
+          <w:szCs w:val="24"/>
+        </w:rPr>
+      </w:pPr>
+      <w:proofErr w:type="spellStart"/>
       <w:r>
         <w:rPr>
           <w:rFonts w:ascii="Lucida Console" w:hAnsi="Lucida Console"/>
@@ -1172,15 +2056,35 @@
           <w:sz w:val="24"/>
           <w:szCs w:val="24"/>
         </w:rPr>
-        <w:t xml:space="preserve">const int </w:t>
-      </w:r>
-      <w:r>
-        <w:rPr>
-          <w:rFonts w:ascii="Lucida Console" w:hAnsi="Lucida Console"/>
-          <w:sz w:val="24"/>
-          <w:szCs w:val="24"/>
-        </w:rPr>
-        <w:t xml:space="preserve">grn = </w:t>
+        <w:t>const</w:t>
+      </w:r>
+      <w:proofErr w:type="spellEnd"/>
+      <w:r>
+        <w:rPr>
+          <w:rFonts w:ascii="Lucida Console" w:hAnsi="Lucida Console"/>
+          <w:color w:val="4472C4" w:themeColor="accent1"/>
+          <w:sz w:val="24"/>
+          <w:szCs w:val="24"/>
+        </w:rPr>
+        <w:t xml:space="preserve"> int </w:t>
+      </w:r>
+      <w:proofErr w:type="spellStart"/>
+      <w:r>
+        <w:rPr>
+          <w:rFonts w:ascii="Lucida Console" w:hAnsi="Lucida Console"/>
+          <w:sz w:val="24"/>
+          <w:szCs w:val="24"/>
+        </w:rPr>
+        <w:t>grn</w:t>
+      </w:r>
+      <w:proofErr w:type="spellEnd"/>
+      <w:r>
+        <w:rPr>
+          <w:rFonts w:ascii="Lucida Console" w:hAnsi="Lucida Console"/>
+          <w:sz w:val="24"/>
+          <w:szCs w:val="24"/>
+        </w:rPr>
+        <w:t xml:space="preserve"> = </w:t>
       </w:r>
       <w:r>
         <w:rPr>
@@ -1197,18 +2101,37 @@
           <w:sz w:val="24"/>
           <w:szCs w:val="24"/>
         </w:rPr>
-        <w:t>; // position in the colorPin array for the green pin</w:t>
-      </w:r>
-    </w:p>
-    <w:p>
-      <w:pPr>
-        <w:ind w:left="-709" w:right="-1180" w:firstLine="142"/>
-        <w:rPr>
-          <w:rFonts w:ascii="Lucida Console" w:hAnsi="Lucida Console"/>
-          <w:sz w:val="24"/>
-          <w:szCs w:val="24"/>
-        </w:rPr>
-      </w:pPr>
+        <w:t xml:space="preserve">; // position in the </w:t>
+      </w:r>
+      <w:proofErr w:type="spellStart"/>
+      <w:r>
+        <w:rPr>
+          <w:rFonts w:ascii="Lucida Console" w:hAnsi="Lucida Console"/>
+          <w:sz w:val="24"/>
+          <w:szCs w:val="24"/>
+        </w:rPr>
+        <w:t>colorPin</w:t>
+      </w:r>
+      <w:proofErr w:type="spellEnd"/>
+      <w:r>
+        <w:rPr>
+          <w:rFonts w:ascii="Lucida Console" w:hAnsi="Lucida Console"/>
+          <w:sz w:val="24"/>
+          <w:szCs w:val="24"/>
+        </w:rPr>
+        <w:t xml:space="preserve"> array for the green pin</w:t>
+      </w:r>
+    </w:p>
+    <w:p>
+      <w:pPr>
+        <w:ind w:left="-709" w:right="-1180" w:firstLine="142"/>
+        <w:rPr>
+          <w:rFonts w:ascii="Lucida Console" w:hAnsi="Lucida Console"/>
+          <w:sz w:val="24"/>
+          <w:szCs w:val="24"/>
+        </w:rPr>
+      </w:pPr>
+      <w:proofErr w:type="spellStart"/>
       <w:r>
         <w:rPr>
           <w:rFonts w:ascii="Lucida Console" w:hAnsi="Lucida Console"/>
@@ -1216,15 +2139,35 @@
           <w:sz w:val="24"/>
           <w:szCs w:val="24"/>
         </w:rPr>
-        <w:t xml:space="preserve">const int </w:t>
-      </w:r>
-      <w:r>
-        <w:rPr>
-          <w:rFonts w:ascii="Lucida Console" w:hAnsi="Lucida Console"/>
-          <w:sz w:val="24"/>
-          <w:szCs w:val="24"/>
-        </w:rPr>
-        <w:t xml:space="preserve">blu = </w:t>
+        <w:t>const</w:t>
+      </w:r>
+      <w:proofErr w:type="spellEnd"/>
+      <w:r>
+        <w:rPr>
+          <w:rFonts w:ascii="Lucida Console" w:hAnsi="Lucida Console"/>
+          <w:color w:val="4472C4" w:themeColor="accent1"/>
+          <w:sz w:val="24"/>
+          <w:szCs w:val="24"/>
+        </w:rPr>
+        <w:t xml:space="preserve"> int </w:t>
+      </w:r>
+      <w:proofErr w:type="spellStart"/>
+      <w:r>
+        <w:rPr>
+          <w:rFonts w:ascii="Lucida Console" w:hAnsi="Lucida Console"/>
+          <w:sz w:val="24"/>
+          <w:szCs w:val="24"/>
+        </w:rPr>
+        <w:t>blu</w:t>
+      </w:r>
+      <w:proofErr w:type="spellEnd"/>
+      <w:r>
+        <w:rPr>
+          <w:rFonts w:ascii="Lucida Console" w:hAnsi="Lucida Console"/>
+          <w:sz w:val="24"/>
+          <w:szCs w:val="24"/>
+        </w:rPr>
+        <w:t xml:space="preserve"> = </w:t>
       </w:r>
       <w:r>
         <w:rPr>
@@ -1241,7 +2184,25 @@
           <w:sz w:val="24"/>
           <w:szCs w:val="24"/>
         </w:rPr>
-        <w:t>; // position in the colorPin array for the blue pin</w:t>
+        <w:t xml:space="preserve">; // position in the </w:t>
+      </w:r>
+      <w:proofErr w:type="spellStart"/>
+      <w:r>
+        <w:rPr>
+          <w:rFonts w:ascii="Lucida Console" w:hAnsi="Lucida Console"/>
+          <w:sz w:val="24"/>
+          <w:szCs w:val="24"/>
+        </w:rPr>
+        <w:t>colorPin</w:t>
+      </w:r>
+      <w:proofErr w:type="spellEnd"/>
+      <w:r>
+        <w:rPr>
+          <w:rFonts w:ascii="Lucida Console" w:hAnsi="Lucida Console"/>
+          <w:sz w:val="24"/>
+          <w:szCs w:val="24"/>
+        </w:rPr>
+        <w:t xml:space="preserve"> array for the blue pin</w:t>
       </w:r>
     </w:p>
     <w:p>
@@ -1281,6 +2242,7 @@
           <w:szCs w:val="24"/>
         </w:rPr>
       </w:pPr>
+      <w:proofErr w:type="spellStart"/>
       <w:r>
         <w:rPr>
           <w:rFonts w:ascii="Lucida Console" w:hAnsi="Lucida Console"/>
@@ -1288,15 +2250,35 @@
           <w:sz w:val="24"/>
           <w:szCs w:val="24"/>
         </w:rPr>
-        <w:t xml:space="preserve">const int </w:t>
-      </w:r>
-      <w:r>
-        <w:rPr>
-          <w:rFonts w:ascii="Lucida Console" w:hAnsi="Lucida Console"/>
-          <w:sz w:val="24"/>
-          <w:szCs w:val="24"/>
-        </w:rPr>
-        <w:t xml:space="preserve">redPin = </w:t>
+        <w:t>const</w:t>
+      </w:r>
+      <w:proofErr w:type="spellEnd"/>
+      <w:r>
+        <w:rPr>
+          <w:rFonts w:ascii="Lucida Console" w:hAnsi="Lucida Console"/>
+          <w:color w:val="4472C4" w:themeColor="accent1"/>
+          <w:sz w:val="24"/>
+          <w:szCs w:val="24"/>
+        </w:rPr>
+        <w:t xml:space="preserve"> int </w:t>
+      </w:r>
+      <w:proofErr w:type="spellStart"/>
+      <w:r>
+        <w:rPr>
+          <w:rFonts w:ascii="Lucida Console" w:hAnsi="Lucida Console"/>
+          <w:sz w:val="24"/>
+          <w:szCs w:val="24"/>
+        </w:rPr>
+        <w:t>redPin</w:t>
+      </w:r>
+      <w:proofErr w:type="spellEnd"/>
+      <w:r>
+        <w:rPr>
+          <w:rFonts w:ascii="Lucida Console" w:hAnsi="Lucida Console"/>
+          <w:sz w:val="24"/>
+          <w:szCs w:val="24"/>
+        </w:rPr>
+        <w:t xml:space="preserve"> = </w:t>
       </w:r>
       <w:r>
         <w:rPr>
@@ -1325,6 +2307,7 @@
           <w:szCs w:val="24"/>
         </w:rPr>
       </w:pPr>
+      <w:proofErr w:type="spellStart"/>
       <w:r>
         <w:rPr>
           <w:rFonts w:ascii="Lucida Console" w:hAnsi="Lucida Console"/>
@@ -1332,15 +2315,35 @@
           <w:sz w:val="24"/>
           <w:szCs w:val="24"/>
         </w:rPr>
-        <w:t xml:space="preserve">const int </w:t>
-      </w:r>
-      <w:r>
-        <w:rPr>
-          <w:rFonts w:ascii="Lucida Console" w:hAnsi="Lucida Console"/>
-          <w:sz w:val="24"/>
-          <w:szCs w:val="24"/>
-        </w:rPr>
-        <w:t xml:space="preserve">grnPin = </w:t>
+        <w:t>const</w:t>
+      </w:r>
+      <w:proofErr w:type="spellEnd"/>
+      <w:r>
+        <w:rPr>
+          <w:rFonts w:ascii="Lucida Console" w:hAnsi="Lucida Console"/>
+          <w:color w:val="4472C4" w:themeColor="accent1"/>
+          <w:sz w:val="24"/>
+          <w:szCs w:val="24"/>
+        </w:rPr>
+        <w:t xml:space="preserve"> int </w:t>
+      </w:r>
+      <w:proofErr w:type="spellStart"/>
+      <w:r>
+        <w:rPr>
+          <w:rFonts w:ascii="Lucida Console" w:hAnsi="Lucida Console"/>
+          <w:sz w:val="24"/>
+          <w:szCs w:val="24"/>
+        </w:rPr>
+        <w:t>grnPin</w:t>
+      </w:r>
+      <w:proofErr w:type="spellEnd"/>
+      <w:r>
+        <w:rPr>
+          <w:rFonts w:ascii="Lucida Console" w:hAnsi="Lucida Console"/>
+          <w:sz w:val="24"/>
+          <w:szCs w:val="24"/>
+        </w:rPr>
+        <w:t xml:space="preserve"> = </w:t>
       </w:r>
       <w:r>
         <w:rPr>
@@ -1369,6 +2372,7 @@
           <w:szCs w:val="24"/>
         </w:rPr>
       </w:pPr>
+      <w:proofErr w:type="spellStart"/>
       <w:r>
         <w:rPr>
           <w:rFonts w:ascii="Lucida Console" w:hAnsi="Lucida Console"/>
@@ -1376,15 +2380,35 @@
           <w:sz w:val="24"/>
           <w:szCs w:val="24"/>
         </w:rPr>
-        <w:t xml:space="preserve">const int </w:t>
-      </w:r>
-      <w:r>
-        <w:rPr>
-          <w:rFonts w:ascii="Lucida Console" w:hAnsi="Lucida Console"/>
-          <w:sz w:val="24"/>
-          <w:szCs w:val="24"/>
-        </w:rPr>
-        <w:t xml:space="preserve">bluPin = </w:t>
+        <w:t>const</w:t>
+      </w:r>
+      <w:proofErr w:type="spellEnd"/>
+      <w:r>
+        <w:rPr>
+          <w:rFonts w:ascii="Lucida Console" w:hAnsi="Lucida Console"/>
+          <w:color w:val="4472C4" w:themeColor="accent1"/>
+          <w:sz w:val="24"/>
+          <w:szCs w:val="24"/>
+        </w:rPr>
+        <w:t xml:space="preserve"> int </w:t>
+      </w:r>
+      <w:proofErr w:type="spellStart"/>
+      <w:r>
+        <w:rPr>
+          <w:rFonts w:ascii="Lucida Console" w:hAnsi="Lucida Console"/>
+          <w:sz w:val="24"/>
+          <w:szCs w:val="24"/>
+        </w:rPr>
+        <w:t>bluPin</w:t>
+      </w:r>
+      <w:proofErr w:type="spellEnd"/>
+      <w:r>
+        <w:rPr>
+          <w:rFonts w:ascii="Lucida Console" w:hAnsi="Lucida Console"/>
+          <w:sz w:val="24"/>
+          <w:szCs w:val="24"/>
+        </w:rPr>
+        <w:t xml:space="preserve"> = </w:t>
       </w:r>
       <w:r>
         <w:rPr>
@@ -1429,18 +2453,37 @@
           <w:sz w:val="24"/>
           <w:szCs w:val="24"/>
         </w:rPr>
-        <w:t>// Declare the colorPin array globally</w:t>
-      </w:r>
-    </w:p>
-    <w:p>
-      <w:pPr>
-        <w:ind w:left="-709" w:right="-1180" w:firstLine="142"/>
-        <w:rPr>
-          <w:rFonts w:ascii="Lucida Console" w:hAnsi="Lucida Console"/>
-          <w:sz w:val="24"/>
-          <w:szCs w:val="24"/>
-        </w:rPr>
-      </w:pPr>
+        <w:t xml:space="preserve">// Declare the </w:t>
+      </w:r>
+      <w:proofErr w:type="spellStart"/>
+      <w:r>
+        <w:rPr>
+          <w:rFonts w:ascii="Lucida Console" w:hAnsi="Lucida Console"/>
+          <w:sz w:val="24"/>
+          <w:szCs w:val="24"/>
+        </w:rPr>
+        <w:t>colorPin</w:t>
+      </w:r>
+      <w:proofErr w:type="spellEnd"/>
+      <w:r>
+        <w:rPr>
+          <w:rFonts w:ascii="Lucida Console" w:hAnsi="Lucida Console"/>
+          <w:sz w:val="24"/>
+          <w:szCs w:val="24"/>
+        </w:rPr>
+        <w:t xml:space="preserve"> array globally</w:t>
+      </w:r>
+    </w:p>
+    <w:p>
+      <w:pPr>
+        <w:ind w:left="-709" w:right="-1180" w:firstLine="142"/>
+        <w:rPr>
+          <w:rFonts w:ascii="Lucida Console" w:hAnsi="Lucida Console"/>
+          <w:sz w:val="24"/>
+          <w:szCs w:val="24"/>
+        </w:rPr>
+      </w:pPr>
+      <w:proofErr w:type="spellStart"/>
       <w:r>
         <w:rPr>
           <w:rFonts w:ascii="Lucida Console" w:hAnsi="Lucida Console"/>
@@ -1448,36 +2491,9 @@
           <w:sz w:val="24"/>
           <w:szCs w:val="24"/>
         </w:rPr>
-        <w:t xml:space="preserve">const int </w:t>
-      </w:r>
-      <w:r>
-        <w:rPr>
-          <w:rFonts w:ascii="Lucida Console" w:hAnsi="Lucida Console"/>
-          <w:sz w:val="24"/>
-          <w:szCs w:val="24"/>
-        </w:rPr>
-        <w:t>colorPin[nColors] = {redPin, grnPin, bluPin};</w:t>
-      </w:r>
-    </w:p>
-    <w:p>
-      <w:pPr>
-        <w:ind w:left="-709" w:right="-1180" w:firstLine="142"/>
-        <w:rPr>
-          <w:rFonts w:ascii="Lucida Console" w:hAnsi="Lucida Console"/>
-          <w:sz w:val="24"/>
-          <w:szCs w:val="24"/>
-        </w:rPr>
-      </w:pPr>
-    </w:p>
-    <w:p>
-      <w:pPr>
-        <w:ind w:left="-709" w:right="-1180" w:firstLine="142"/>
-        <w:rPr>
-          <w:rFonts w:ascii="Lucida Console" w:hAnsi="Lucida Console"/>
-          <w:sz w:val="24"/>
-          <w:szCs w:val="24"/>
-        </w:rPr>
-      </w:pPr>
+        <w:t>const</w:t>
+      </w:r>
+      <w:proofErr w:type="spellEnd"/>
       <w:r>
         <w:rPr>
           <w:rFonts w:ascii="Lucida Console" w:hAnsi="Lucida Console"/>
@@ -1485,6 +2501,125 @@
           <w:sz w:val="24"/>
           <w:szCs w:val="24"/>
         </w:rPr>
+        <w:t xml:space="preserve"> int </w:t>
+      </w:r>
+      <w:proofErr w:type="spellStart"/>
+      <w:r>
+        <w:rPr>
+          <w:rFonts w:ascii="Lucida Console" w:hAnsi="Lucida Console"/>
+          <w:sz w:val="24"/>
+          <w:szCs w:val="24"/>
+        </w:rPr>
+        <w:t>colorPin</w:t>
+      </w:r>
+      <w:proofErr w:type="spellEnd"/>
+      <w:r>
+        <w:rPr>
+          <w:rFonts w:ascii="Lucida Console" w:hAnsi="Lucida Console"/>
+          <w:sz w:val="24"/>
+          <w:szCs w:val="24"/>
+        </w:rPr>
+        <w:t>[</w:t>
+      </w:r>
+      <w:proofErr w:type="spellStart"/>
+      <w:r>
+        <w:rPr>
+          <w:rFonts w:ascii="Lucida Console" w:hAnsi="Lucida Console"/>
+          <w:sz w:val="24"/>
+          <w:szCs w:val="24"/>
+        </w:rPr>
+        <w:t>nColors</w:t>
+      </w:r>
+      <w:proofErr w:type="spellEnd"/>
+      <w:r>
+        <w:rPr>
+          <w:rFonts w:ascii="Lucida Console" w:hAnsi="Lucida Console"/>
+          <w:sz w:val="24"/>
+          <w:szCs w:val="24"/>
+        </w:rPr>
+        <w:t>] = {</w:t>
+      </w:r>
+      <w:proofErr w:type="spellStart"/>
+      <w:r>
+        <w:rPr>
+          <w:rFonts w:ascii="Lucida Console" w:hAnsi="Lucida Console"/>
+          <w:sz w:val="24"/>
+          <w:szCs w:val="24"/>
+        </w:rPr>
+        <w:t>redPin</w:t>
+      </w:r>
+      <w:proofErr w:type="spellEnd"/>
+      <w:r>
+        <w:rPr>
+          <w:rFonts w:ascii="Lucida Console" w:hAnsi="Lucida Console"/>
+          <w:sz w:val="24"/>
+          <w:szCs w:val="24"/>
+        </w:rPr>
+        <w:t xml:space="preserve">, </w:t>
+      </w:r>
+      <w:proofErr w:type="spellStart"/>
+      <w:r>
+        <w:rPr>
+          <w:rFonts w:ascii="Lucida Console" w:hAnsi="Lucida Console"/>
+          <w:sz w:val="24"/>
+          <w:szCs w:val="24"/>
+        </w:rPr>
+        <w:t>grnPin</w:t>
+      </w:r>
+      <w:proofErr w:type="spellEnd"/>
+      <w:r>
+        <w:rPr>
+          <w:rFonts w:ascii="Lucida Console" w:hAnsi="Lucida Console"/>
+          <w:sz w:val="24"/>
+          <w:szCs w:val="24"/>
+        </w:rPr>
+        <w:t xml:space="preserve">, </w:t>
+      </w:r>
+      <w:proofErr w:type="spellStart"/>
+      <w:r>
+        <w:rPr>
+          <w:rFonts w:ascii="Lucida Console" w:hAnsi="Lucida Console"/>
+          <w:sz w:val="24"/>
+          <w:szCs w:val="24"/>
+        </w:rPr>
+        <w:t>bluPin</w:t>
+      </w:r>
+      <w:proofErr w:type="spellEnd"/>
+      <w:r>
+        <w:rPr>
+          <w:rFonts w:ascii="Lucida Console" w:hAnsi="Lucida Console"/>
+          <w:sz w:val="24"/>
+          <w:szCs w:val="24"/>
+        </w:rPr>
+        <w:t>};</w:t>
+      </w:r>
+    </w:p>
+    <w:p>
+      <w:pPr>
+        <w:ind w:left="-709" w:right="-1180" w:firstLine="142"/>
+        <w:rPr>
+          <w:rFonts w:ascii="Lucida Console" w:hAnsi="Lucida Console"/>
+          <w:sz w:val="24"/>
+          <w:szCs w:val="24"/>
+        </w:rPr>
+      </w:pPr>
+    </w:p>
+    <w:p>
+      <w:pPr>
+        <w:ind w:left="-709" w:right="-1180" w:firstLine="142"/>
+        <w:rPr>
+          <w:rFonts w:ascii="Lucida Console" w:hAnsi="Lucida Console"/>
+          <w:sz w:val="24"/>
+          <w:szCs w:val="24"/>
+        </w:rPr>
+      </w:pPr>
+      <w:r>
+        <w:rPr>
+          <w:rFonts w:ascii="Lucida Console" w:hAnsi="Lucida Console"/>
+          <w:color w:val="4472C4" w:themeColor="accent1"/>
+          <w:sz w:val="24"/>
+          <w:szCs w:val="24"/>
+        </w:rPr>
         <w:t xml:space="preserve">void </w:t>
       </w:r>
       <w:r>
@@ -1504,13 +2639,23 @@
         </w:rPr>
         <w:t xml:space="preserve">int </w:t>
       </w:r>
-      <w:r>
-        <w:rPr>
-          <w:rFonts w:ascii="Lucida Console" w:hAnsi="Lucida Console"/>
-          <w:sz w:val="24"/>
-          <w:szCs w:val="24"/>
-        </w:rPr>
-        <w:t xml:space="preserve">color, </w:t>
+      <w:proofErr w:type="spellStart"/>
+      <w:r>
+        <w:rPr>
+          <w:rFonts w:ascii="Lucida Console" w:hAnsi="Lucida Console"/>
+          <w:sz w:val="24"/>
+          <w:szCs w:val="24"/>
+        </w:rPr>
+        <w:t>color</w:t>
+      </w:r>
+      <w:proofErr w:type="spellEnd"/>
+      <w:r>
+        <w:rPr>
+          <w:rFonts w:ascii="Lucida Console" w:hAnsi="Lucida Console"/>
+          <w:sz w:val="24"/>
+          <w:szCs w:val="24"/>
+        </w:rPr>
+        <w:t xml:space="preserve">, </w:t>
       </w:r>
       <w:r>
         <w:rPr>
@@ -1554,7 +2699,25 @@
           <w:sz w:val="24"/>
           <w:szCs w:val="24"/>
         </w:rPr>
-        <w:t>(color) {</w:t>
+        <w:t>(</w:t>
+      </w:r>
+      <w:proofErr w:type="spellStart"/>
+      <w:r>
+        <w:rPr>
+          <w:rFonts w:ascii="Lucida Console" w:hAnsi="Lucida Console"/>
+          <w:sz w:val="24"/>
+          <w:szCs w:val="24"/>
+        </w:rPr>
+        <w:t>color</w:t>
+      </w:r>
+      <w:proofErr w:type="spellEnd"/>
+      <w:r>
+        <w:rPr>
+          <w:rFonts w:ascii="Lucida Console" w:hAnsi="Lucida Console"/>
+          <w:sz w:val="24"/>
+          <w:szCs w:val="24"/>
+        </w:rPr>
+        <w:t>) {</w:t>
       </w:r>
     </w:p>
     <w:p>
@@ -1609,6 +2772,7 @@
         </w:rPr>
         <w:tab/>
       </w:r>
+      <w:proofErr w:type="spellStart"/>
       <w:r>
         <w:rPr>
           <w:rFonts w:ascii="Lucida Console" w:hAnsi="Lucida Console"/>
@@ -1618,13 +2782,32 @@
         </w:rPr>
         <w:t>analogWrite</w:t>
       </w:r>
-      <w:r>
-        <w:rPr>
-          <w:rFonts w:ascii="Lucida Console" w:hAnsi="Lucida Console"/>
-          <w:sz w:val="24"/>
-          <w:szCs w:val="24"/>
-        </w:rPr>
-        <w:t>(colorPin[red], intensity);</w:t>
+      <w:proofErr w:type="spellEnd"/>
+      <w:r>
+        <w:rPr>
+          <w:rFonts w:ascii="Lucida Console" w:hAnsi="Lucida Console"/>
+          <w:sz w:val="24"/>
+          <w:szCs w:val="24"/>
+        </w:rPr>
+        <w:t>(</w:t>
+      </w:r>
+      <w:proofErr w:type="spellStart"/>
+      <w:r>
+        <w:rPr>
+          <w:rFonts w:ascii="Lucida Console" w:hAnsi="Lucida Console"/>
+          <w:sz w:val="24"/>
+          <w:szCs w:val="24"/>
+        </w:rPr>
+        <w:t>colorPin</w:t>
+      </w:r>
+      <w:proofErr w:type="spellEnd"/>
+      <w:r>
+        <w:rPr>
+          <w:rFonts w:ascii="Lucida Console" w:hAnsi="Lucida Console"/>
+          <w:sz w:val="24"/>
+          <w:szCs w:val="24"/>
+        </w:rPr>
+        <w:t>[red], intensity);</w:t>
       </w:r>
     </w:p>
     <w:p>
@@ -1704,13 +2887,23 @@
         </w:rPr>
         <w:t xml:space="preserve">case </w:t>
       </w:r>
-      <w:r>
-        <w:rPr>
-          <w:rFonts w:ascii="Lucida Console" w:hAnsi="Lucida Console"/>
-          <w:sz w:val="24"/>
-          <w:szCs w:val="24"/>
-        </w:rPr>
-        <w:t>grn:</w:t>
+      <w:proofErr w:type="spellStart"/>
+      <w:r>
+        <w:rPr>
+          <w:rFonts w:ascii="Lucida Console" w:hAnsi="Lucida Console"/>
+          <w:sz w:val="24"/>
+          <w:szCs w:val="24"/>
+        </w:rPr>
+        <w:t>grn</w:t>
+      </w:r>
+      <w:proofErr w:type="spellEnd"/>
+      <w:r>
+        <w:rPr>
+          <w:rFonts w:ascii="Lucida Console" w:hAnsi="Lucida Console"/>
+          <w:sz w:val="24"/>
+          <w:szCs w:val="24"/>
+        </w:rPr>
+        <w:t>:</w:t>
       </w:r>
     </w:p>
     <w:p>
@@ -1738,6 +2931,7 @@
         </w:rPr>
         <w:tab/>
       </w:r>
+      <w:proofErr w:type="spellStart"/>
       <w:r>
         <w:rPr>
           <w:rFonts w:ascii="Lucida Console" w:hAnsi="Lucida Console"/>
@@ -1747,13 +2941,50 @@
         </w:rPr>
         <w:t>analogWrite</w:t>
       </w:r>
-      <w:r>
-        <w:rPr>
-          <w:rFonts w:ascii="Lucida Console" w:hAnsi="Lucida Console"/>
-          <w:sz w:val="24"/>
-          <w:szCs w:val="24"/>
-        </w:rPr>
-        <w:t>(colorPin[grn], intensity);</w:t>
+      <w:proofErr w:type="spellEnd"/>
+      <w:r>
+        <w:rPr>
+          <w:rFonts w:ascii="Lucida Console" w:hAnsi="Lucida Console"/>
+          <w:sz w:val="24"/>
+          <w:szCs w:val="24"/>
+        </w:rPr>
+        <w:t>(</w:t>
+      </w:r>
+      <w:proofErr w:type="spellStart"/>
+      <w:r>
+        <w:rPr>
+          <w:rFonts w:ascii="Lucida Console" w:hAnsi="Lucida Console"/>
+          <w:sz w:val="24"/>
+          <w:szCs w:val="24"/>
+        </w:rPr>
+        <w:t>colorPin</w:t>
+      </w:r>
+      <w:proofErr w:type="spellEnd"/>
+      <w:r>
+        <w:rPr>
+          <w:rFonts w:ascii="Lucida Console" w:hAnsi="Lucida Console"/>
+          <w:sz w:val="24"/>
+          <w:szCs w:val="24"/>
+        </w:rPr>
+        <w:t>[</w:t>
+      </w:r>
+      <w:proofErr w:type="spellStart"/>
+      <w:r>
+        <w:rPr>
+          <w:rFonts w:ascii="Lucida Console" w:hAnsi="Lucida Console"/>
+          <w:sz w:val="24"/>
+          <w:szCs w:val="24"/>
+        </w:rPr>
+        <w:t>grn</w:t>
+      </w:r>
+      <w:proofErr w:type="spellEnd"/>
+      <w:r>
+        <w:rPr>
+          <w:rFonts w:ascii="Lucida Console" w:hAnsi="Lucida Console"/>
+          <w:sz w:val="24"/>
+          <w:szCs w:val="24"/>
+        </w:rPr>
+        <w:t>], intensity);</w:t>
       </w:r>
     </w:p>
     <w:p>
@@ -1849,13 +3080,23 @@
         </w:rPr>
         <w:t xml:space="preserve">case </w:t>
       </w:r>
-      <w:r>
-        <w:rPr>
-          <w:rFonts w:ascii="Lucida Console" w:hAnsi="Lucida Console"/>
-          <w:sz w:val="24"/>
-          <w:szCs w:val="24"/>
-        </w:rPr>
-        <w:t>blu:</w:t>
+      <w:proofErr w:type="spellStart"/>
+      <w:r>
+        <w:rPr>
+          <w:rFonts w:ascii="Lucida Console" w:hAnsi="Lucida Console"/>
+          <w:sz w:val="24"/>
+          <w:szCs w:val="24"/>
+        </w:rPr>
+        <w:t>blu</w:t>
+      </w:r>
+      <w:proofErr w:type="spellEnd"/>
+      <w:r>
+        <w:rPr>
+          <w:rFonts w:ascii="Lucida Console" w:hAnsi="Lucida Console"/>
+          <w:sz w:val="24"/>
+          <w:szCs w:val="24"/>
+        </w:rPr>
+        <w:t>:</w:t>
       </w:r>
     </w:p>
     <w:p>
@@ -1883,6 +3124,7 @@
         </w:rPr>
         <w:tab/>
       </w:r>
+      <w:proofErr w:type="spellStart"/>
       <w:r>
         <w:rPr>
           <w:rFonts w:ascii="Lucida Console" w:hAnsi="Lucida Console"/>
@@ -1892,13 +3134,50 @@
         </w:rPr>
         <w:t>analogWrite</w:t>
       </w:r>
-      <w:r>
-        <w:rPr>
-          <w:rFonts w:ascii="Lucida Console" w:hAnsi="Lucida Console"/>
-          <w:sz w:val="24"/>
-          <w:szCs w:val="24"/>
-        </w:rPr>
-        <w:t>(colorPin[blu], intensity);</w:t>
+      <w:proofErr w:type="spellEnd"/>
+      <w:r>
+        <w:rPr>
+          <w:rFonts w:ascii="Lucida Console" w:hAnsi="Lucida Console"/>
+          <w:sz w:val="24"/>
+          <w:szCs w:val="24"/>
+        </w:rPr>
+        <w:t>(</w:t>
+      </w:r>
+      <w:proofErr w:type="spellStart"/>
+      <w:r>
+        <w:rPr>
+          <w:rFonts w:ascii="Lucida Console" w:hAnsi="Lucida Console"/>
+          <w:sz w:val="24"/>
+          <w:szCs w:val="24"/>
+        </w:rPr>
+        <w:t>colorPin</w:t>
+      </w:r>
+      <w:proofErr w:type="spellEnd"/>
+      <w:r>
+        <w:rPr>
+          <w:rFonts w:ascii="Lucida Console" w:hAnsi="Lucida Console"/>
+          <w:sz w:val="24"/>
+          <w:szCs w:val="24"/>
+        </w:rPr>
+        <w:t>[</w:t>
+      </w:r>
+      <w:proofErr w:type="spellStart"/>
+      <w:r>
+        <w:rPr>
+          <w:rFonts w:ascii="Lucida Console" w:hAnsi="Lucida Console"/>
+          <w:sz w:val="24"/>
+          <w:szCs w:val="24"/>
+        </w:rPr>
+        <w:t>blu</w:t>
+      </w:r>
+      <w:proofErr w:type="spellEnd"/>
+      <w:r>
+        <w:rPr>
+          <w:rFonts w:ascii="Lucida Console" w:hAnsi="Lucida Console"/>
+          <w:sz w:val="24"/>
+          <w:szCs w:val="24"/>
+        </w:rPr>
+        <w:t>], intensity);</w:t>
       </w:r>
     </w:p>
     <w:p>
@@ -2038,13 +3317,23 @@
         </w:rPr>
         <w:t xml:space="preserve">void </w:t>
       </w:r>
-      <w:r>
-        <w:rPr>
-          <w:rFonts w:ascii="Lucida Console" w:hAnsi="Lucida Console"/>
-          <w:sz w:val="24"/>
-          <w:szCs w:val="24"/>
-        </w:rPr>
-        <w:t>coloroff(</w:t>
+      <w:proofErr w:type="spellStart"/>
+      <w:r>
+        <w:rPr>
+          <w:rFonts w:ascii="Lucida Console" w:hAnsi="Lucida Console"/>
+          <w:sz w:val="24"/>
+          <w:szCs w:val="24"/>
+        </w:rPr>
+        <w:t>coloroff</w:t>
+      </w:r>
+      <w:proofErr w:type="spellEnd"/>
+      <w:r>
+        <w:rPr>
+          <w:rFonts w:ascii="Lucida Console" w:hAnsi="Lucida Console"/>
+          <w:sz w:val="24"/>
+          <w:szCs w:val="24"/>
+        </w:rPr>
+        <w:t>(</w:t>
       </w:r>
       <w:r>
         <w:rPr>
@@ -2055,13 +3344,23 @@
         </w:rPr>
         <w:t xml:space="preserve">int </w:t>
       </w:r>
-      <w:r>
-        <w:rPr>
-          <w:rFonts w:ascii="Lucida Console" w:hAnsi="Lucida Console"/>
-          <w:sz w:val="24"/>
-          <w:szCs w:val="24"/>
-        </w:rPr>
-        <w:t>color){</w:t>
+      <w:proofErr w:type="spellStart"/>
+      <w:r>
+        <w:rPr>
+          <w:rFonts w:ascii="Lucida Console" w:hAnsi="Lucida Console"/>
+          <w:sz w:val="24"/>
+          <w:szCs w:val="24"/>
+        </w:rPr>
+        <w:t>color</w:t>
+      </w:r>
+      <w:proofErr w:type="spellEnd"/>
+      <w:r>
+        <w:rPr>
+          <w:rFonts w:ascii="Lucida Console" w:hAnsi="Lucida Console"/>
+          <w:sz w:val="24"/>
+          <w:szCs w:val="24"/>
+        </w:rPr>
+        <w:t>){</w:t>
       </w:r>
     </w:p>
     <w:p>
@@ -2089,6 +3388,7 @@
         </w:rPr>
         <w:tab/>
       </w:r>
+      <w:proofErr w:type="spellStart"/>
       <w:r>
         <w:rPr>
           <w:rFonts w:ascii="Lucida Console" w:hAnsi="Lucida Console"/>
@@ -2098,13 +3398,50 @@
         </w:rPr>
         <w:t>analogWrite</w:t>
       </w:r>
-      <w:r>
-        <w:rPr>
-          <w:rFonts w:ascii="Lucida Console" w:hAnsi="Lucida Console"/>
-          <w:sz w:val="24"/>
-          <w:szCs w:val="24"/>
-        </w:rPr>
-        <w:t>(colorPin[color], 0);</w:t>
+      <w:proofErr w:type="spellEnd"/>
+      <w:r>
+        <w:rPr>
+          <w:rFonts w:ascii="Lucida Console" w:hAnsi="Lucida Console"/>
+          <w:sz w:val="24"/>
+          <w:szCs w:val="24"/>
+        </w:rPr>
+        <w:t>(</w:t>
+      </w:r>
+      <w:proofErr w:type="spellStart"/>
+      <w:r>
+        <w:rPr>
+          <w:rFonts w:ascii="Lucida Console" w:hAnsi="Lucida Console"/>
+          <w:sz w:val="24"/>
+          <w:szCs w:val="24"/>
+        </w:rPr>
+        <w:t>colorPin</w:t>
+      </w:r>
+      <w:proofErr w:type="spellEnd"/>
+      <w:r>
+        <w:rPr>
+          <w:rFonts w:ascii="Lucida Console" w:hAnsi="Lucida Console"/>
+          <w:sz w:val="24"/>
+          <w:szCs w:val="24"/>
+        </w:rPr>
+        <w:t>[</w:t>
+      </w:r>
+      <w:proofErr w:type="spellStart"/>
+      <w:r>
+        <w:rPr>
+          <w:rFonts w:ascii="Lucida Console" w:hAnsi="Lucida Console"/>
+          <w:sz w:val="24"/>
+          <w:szCs w:val="24"/>
+        </w:rPr>
+        <w:t>color</w:t>
+      </w:r>
+      <w:proofErr w:type="spellEnd"/>
+      <w:r>
+        <w:rPr>
+          <w:rFonts w:ascii="Lucida Console" w:hAnsi="Lucida Console"/>
+          <w:sz w:val="24"/>
+          <w:szCs w:val="24"/>
+        </w:rPr>
+        <w:t>], 0);</w:t>
       </w:r>
     </w:p>
     <w:p>
@@ -2153,13 +3490,23 @@
         </w:rPr>
         <w:t xml:space="preserve">void </w:t>
       </w:r>
-      <w:r>
-        <w:rPr>
-          <w:rFonts w:ascii="Lucida Console" w:hAnsi="Lucida Console"/>
-          <w:sz w:val="24"/>
-          <w:szCs w:val="24"/>
-        </w:rPr>
-        <w:t>allColorsOff() {</w:t>
+      <w:proofErr w:type="spellStart"/>
+      <w:r>
+        <w:rPr>
+          <w:rFonts w:ascii="Lucida Console" w:hAnsi="Lucida Console"/>
+          <w:sz w:val="24"/>
+          <w:szCs w:val="24"/>
+        </w:rPr>
+        <w:t>allColorsOff</w:t>
+      </w:r>
+      <w:proofErr w:type="spellEnd"/>
+      <w:r>
+        <w:rPr>
+          <w:rFonts w:ascii="Lucida Console" w:hAnsi="Lucida Console"/>
+          <w:sz w:val="24"/>
+          <w:szCs w:val="24"/>
+        </w:rPr>
+        <w:t>() {</w:t>
       </w:r>
     </w:p>
     <w:p>
@@ -2213,13 +3560,23 @@
         </w:rPr>
         <w:t xml:space="preserve">int </w:t>
       </w:r>
-      <w:r>
-        <w:rPr>
-          <w:rFonts w:ascii="Lucida Console" w:hAnsi="Lucida Console"/>
-          <w:sz w:val="24"/>
-          <w:szCs w:val="24"/>
-        </w:rPr>
-        <w:t xml:space="preserve">color = </w:t>
+      <w:proofErr w:type="spellStart"/>
+      <w:r>
+        <w:rPr>
+          <w:rFonts w:ascii="Lucida Console" w:hAnsi="Lucida Console"/>
+          <w:sz w:val="24"/>
+          <w:szCs w:val="24"/>
+        </w:rPr>
+        <w:t>color</w:t>
+      </w:r>
+      <w:proofErr w:type="spellEnd"/>
+      <w:r>
+        <w:rPr>
+          <w:rFonts w:ascii="Lucida Console" w:hAnsi="Lucida Console"/>
+          <w:sz w:val="24"/>
+          <w:szCs w:val="24"/>
+        </w:rPr>
+        <w:t xml:space="preserve"> = </w:t>
       </w:r>
       <w:r>
         <w:rPr>
@@ -2236,7 +3593,61 @@
           <w:sz w:val="24"/>
           <w:szCs w:val="24"/>
         </w:rPr>
-        <w:t>; color &lt; nColors; color++) {</w:t>
+        <w:t xml:space="preserve">; </w:t>
+      </w:r>
+      <w:proofErr w:type="spellStart"/>
+      <w:r>
+        <w:rPr>
+          <w:rFonts w:ascii="Lucida Console" w:hAnsi="Lucida Console"/>
+          <w:sz w:val="24"/>
+          <w:szCs w:val="24"/>
+        </w:rPr>
+        <w:t>color</w:t>
+      </w:r>
+      <w:proofErr w:type="spellEnd"/>
+      <w:r>
+        <w:rPr>
+          <w:rFonts w:ascii="Lucida Console" w:hAnsi="Lucida Console"/>
+          <w:sz w:val="24"/>
+          <w:szCs w:val="24"/>
+        </w:rPr>
+        <w:t xml:space="preserve"> &lt; </w:t>
+      </w:r>
+      <w:proofErr w:type="spellStart"/>
+      <w:r>
+        <w:rPr>
+          <w:rFonts w:ascii="Lucida Console" w:hAnsi="Lucida Console"/>
+          <w:sz w:val="24"/>
+          <w:szCs w:val="24"/>
+        </w:rPr>
+        <w:t>nColors</w:t>
+      </w:r>
+      <w:proofErr w:type="spellEnd"/>
+      <w:r>
+        <w:rPr>
+          <w:rFonts w:ascii="Lucida Console" w:hAnsi="Lucida Console"/>
+          <w:sz w:val="24"/>
+          <w:szCs w:val="24"/>
+        </w:rPr>
+        <w:t xml:space="preserve">; </w:t>
+      </w:r>
+      <w:proofErr w:type="spellStart"/>
+      <w:r>
+        <w:rPr>
+          <w:rFonts w:ascii="Lucida Console" w:hAnsi="Lucida Console"/>
+          <w:sz w:val="24"/>
+          <w:szCs w:val="24"/>
+        </w:rPr>
+        <w:t>color</w:t>
+      </w:r>
+      <w:proofErr w:type="spellEnd"/>
+      <w:r>
+        <w:rPr>
+          <w:rFonts w:ascii="Lucida Console" w:hAnsi="Lucida Console"/>
+          <w:sz w:val="24"/>
+          <w:szCs w:val="24"/>
+        </w:rPr>
+        <w:t>++) {</w:t>
       </w:r>
     </w:p>
     <w:p>
@@ -2264,13 +3675,41 @@
         </w:rPr>
         <w:tab/>
       </w:r>
-      <w:r>
-        <w:rPr>
-          <w:rFonts w:ascii="Lucida Console" w:hAnsi="Lucida Console"/>
-          <w:sz w:val="24"/>
-          <w:szCs w:val="24"/>
-        </w:rPr>
-        <w:t>coloroff(color);</w:t>
+      <w:proofErr w:type="spellStart"/>
+      <w:r>
+        <w:rPr>
+          <w:rFonts w:ascii="Lucida Console" w:hAnsi="Lucida Console"/>
+          <w:sz w:val="24"/>
+          <w:szCs w:val="24"/>
+        </w:rPr>
+        <w:t>coloroff</w:t>
+      </w:r>
+      <w:proofErr w:type="spellEnd"/>
+      <w:r>
+        <w:rPr>
+          <w:rFonts w:ascii="Lucida Console" w:hAnsi="Lucida Console"/>
+          <w:sz w:val="24"/>
+          <w:szCs w:val="24"/>
+        </w:rPr>
+        <w:t>(</w:t>
+      </w:r>
+      <w:proofErr w:type="spellStart"/>
+      <w:r>
+        <w:rPr>
+          <w:rFonts w:ascii="Lucida Console" w:hAnsi="Lucida Console"/>
+          <w:sz w:val="24"/>
+          <w:szCs w:val="24"/>
+        </w:rPr>
+        <w:t>color</w:t>
+      </w:r>
+      <w:proofErr w:type="spellEnd"/>
+      <w:r>
+        <w:rPr>
+          <w:rFonts w:ascii="Lucida Console" w:hAnsi="Lucida Console"/>
+          <w:sz w:val="24"/>
+          <w:szCs w:val="24"/>
+        </w:rPr>
+        <w:t>);</w:t>
       </w:r>
     </w:p>
     <w:p>
@@ -2338,16 +3777,6 @@
           <w:szCs w:val="24"/>
         </w:rPr>
       </w:pPr>
-    </w:p>
-    <w:p>
-      <w:pPr>
-        <w:ind w:left="-709" w:right="-1180" w:firstLine="142"/>
-        <w:rPr>
-          <w:rFonts w:ascii="Lucida Console" w:hAnsi="Lucida Console"/>
-          <w:sz w:val="24"/>
-          <w:szCs w:val="24"/>
-        </w:rPr>
-      </w:pPr>
       <w:r>
         <w:rPr>
           <w:rFonts w:ascii="Lucida Console" w:hAnsi="Lucida Console"/>
@@ -2406,7 +3835,25 @@
           <w:sz w:val="24"/>
           <w:szCs w:val="24"/>
         </w:rPr>
-        <w:t>(redPin, OUTPUT);</w:t>
+        <w:t>(</w:t>
+      </w:r>
+      <w:proofErr w:type="spellStart"/>
+      <w:r>
+        <w:rPr>
+          <w:rFonts w:ascii="Lucida Console" w:hAnsi="Lucida Console"/>
+          <w:sz w:val="24"/>
+          <w:szCs w:val="24"/>
+        </w:rPr>
+        <w:t>redPin</w:t>
+      </w:r>
+      <w:proofErr w:type="spellEnd"/>
+      <w:r>
+        <w:rPr>
+          <w:rFonts w:ascii="Lucida Console" w:hAnsi="Lucida Console"/>
+          <w:sz w:val="24"/>
+          <w:szCs w:val="24"/>
+        </w:rPr>
+        <w:t>, OUTPUT);</w:t>
       </w:r>
     </w:p>
     <w:p>
@@ -2449,7 +3896,25 @@
           <w:sz w:val="24"/>
           <w:szCs w:val="24"/>
         </w:rPr>
-        <w:t>(grnPin, OUTPUT);</w:t>
+        <w:t>(</w:t>
+      </w:r>
+      <w:proofErr w:type="spellStart"/>
+      <w:r>
+        <w:rPr>
+          <w:rFonts w:ascii="Lucida Console" w:hAnsi="Lucida Console"/>
+          <w:sz w:val="24"/>
+          <w:szCs w:val="24"/>
+        </w:rPr>
+        <w:t>grnPin</w:t>
+      </w:r>
+      <w:proofErr w:type="spellEnd"/>
+      <w:r>
+        <w:rPr>
+          <w:rFonts w:ascii="Lucida Console" w:hAnsi="Lucida Console"/>
+          <w:sz w:val="24"/>
+          <w:szCs w:val="24"/>
+        </w:rPr>
+        <w:t>, OUTPUT);</w:t>
       </w:r>
     </w:p>
     <w:p>
@@ -2492,7 +3957,25 @@
           <w:sz w:val="24"/>
           <w:szCs w:val="24"/>
         </w:rPr>
-        <w:t>(bluPin, OUTPUT);</w:t>
+        <w:t>(</w:t>
+      </w:r>
+      <w:proofErr w:type="spellStart"/>
+      <w:r>
+        <w:rPr>
+          <w:rFonts w:ascii="Lucida Console" w:hAnsi="Lucida Console"/>
+          <w:sz w:val="24"/>
+          <w:szCs w:val="24"/>
+        </w:rPr>
+        <w:t>bluPin</w:t>
+      </w:r>
+      <w:proofErr w:type="spellEnd"/>
+      <w:r>
+        <w:rPr>
+          <w:rFonts w:ascii="Lucida Console" w:hAnsi="Lucida Console"/>
+          <w:sz w:val="24"/>
+          <w:szCs w:val="24"/>
+        </w:rPr>
+        <w:t>, OUTPUT);</w:t>
       </w:r>
     </w:p>
     <w:p>
@@ -2619,13 +4102,23 @@
         </w:rPr>
         <w:t xml:space="preserve">int </w:t>
       </w:r>
-      <w:r>
-        <w:rPr>
-          <w:rFonts w:ascii="Lucida Console" w:hAnsi="Lucida Console"/>
-          <w:sz w:val="24"/>
-          <w:szCs w:val="24"/>
-        </w:rPr>
-        <w:t xml:space="preserve">color = </w:t>
+      <w:proofErr w:type="spellStart"/>
+      <w:r>
+        <w:rPr>
+          <w:rFonts w:ascii="Lucida Console" w:hAnsi="Lucida Console"/>
+          <w:sz w:val="24"/>
+          <w:szCs w:val="24"/>
+        </w:rPr>
+        <w:t>color</w:t>
+      </w:r>
+      <w:proofErr w:type="spellEnd"/>
+      <w:r>
+        <w:rPr>
+          <w:rFonts w:ascii="Lucida Console" w:hAnsi="Lucida Console"/>
+          <w:sz w:val="24"/>
+          <w:szCs w:val="24"/>
+        </w:rPr>
+        <w:t xml:space="preserve"> = </w:t>
       </w:r>
       <w:r>
         <w:rPr>
@@ -2642,7 +4135,61 @@
           <w:sz w:val="24"/>
           <w:szCs w:val="24"/>
         </w:rPr>
-        <w:t>; color &lt; nColors; color++) {</w:t>
+        <w:t xml:space="preserve">; </w:t>
+      </w:r>
+      <w:proofErr w:type="spellStart"/>
+      <w:r>
+        <w:rPr>
+          <w:rFonts w:ascii="Lucida Console" w:hAnsi="Lucida Console"/>
+          <w:sz w:val="24"/>
+          <w:szCs w:val="24"/>
+        </w:rPr>
+        <w:t>color</w:t>
+      </w:r>
+      <w:proofErr w:type="spellEnd"/>
+      <w:r>
+        <w:rPr>
+          <w:rFonts w:ascii="Lucida Console" w:hAnsi="Lucida Console"/>
+          <w:sz w:val="24"/>
+          <w:szCs w:val="24"/>
+        </w:rPr>
+        <w:t xml:space="preserve"> &lt; </w:t>
+      </w:r>
+      <w:proofErr w:type="spellStart"/>
+      <w:r>
+        <w:rPr>
+          <w:rFonts w:ascii="Lucida Console" w:hAnsi="Lucida Console"/>
+          <w:sz w:val="24"/>
+          <w:szCs w:val="24"/>
+        </w:rPr>
+        <w:t>nColors</w:t>
+      </w:r>
+      <w:proofErr w:type="spellEnd"/>
+      <w:r>
+        <w:rPr>
+          <w:rFonts w:ascii="Lucida Console" w:hAnsi="Lucida Console"/>
+          <w:sz w:val="24"/>
+          <w:szCs w:val="24"/>
+        </w:rPr>
+        <w:t xml:space="preserve">; </w:t>
+      </w:r>
+      <w:proofErr w:type="spellStart"/>
+      <w:r>
+        <w:rPr>
+          <w:rFonts w:ascii="Lucida Console" w:hAnsi="Lucida Console"/>
+          <w:sz w:val="24"/>
+          <w:szCs w:val="24"/>
+        </w:rPr>
+        <w:t>color</w:t>
+      </w:r>
+      <w:proofErr w:type="spellEnd"/>
+      <w:r>
+        <w:rPr>
+          <w:rFonts w:ascii="Lucida Console" w:hAnsi="Lucida Console"/>
+          <w:sz w:val="24"/>
+          <w:szCs w:val="24"/>
+        </w:rPr>
+        <w:t>++) {</w:t>
       </w:r>
     </w:p>
     <w:p>
@@ -2696,13 +4243,23 @@
         </w:rPr>
         <w:t xml:space="preserve">int </w:t>
       </w:r>
-      <w:r>
-        <w:rPr>
-          <w:rFonts w:ascii="Lucida Console" w:hAnsi="Lucida Console"/>
-          <w:sz w:val="24"/>
-          <w:szCs w:val="24"/>
-        </w:rPr>
-        <w:t xml:space="preserve">i = </w:t>
+      <w:proofErr w:type="spellStart"/>
+      <w:r>
+        <w:rPr>
+          <w:rFonts w:ascii="Lucida Console" w:hAnsi="Lucida Console"/>
+          <w:sz w:val="24"/>
+          <w:szCs w:val="24"/>
+        </w:rPr>
+        <w:t>i</w:t>
+      </w:r>
+      <w:proofErr w:type="spellEnd"/>
+      <w:r>
+        <w:rPr>
+          <w:rFonts w:ascii="Lucida Console" w:hAnsi="Lucida Console"/>
+          <w:sz w:val="24"/>
+          <w:szCs w:val="24"/>
+        </w:rPr>
+        <w:t xml:space="preserve"> = </w:t>
       </w:r>
       <w:r>
         <w:rPr>
@@ -2719,7 +4276,25 @@
           <w:sz w:val="24"/>
           <w:szCs w:val="24"/>
         </w:rPr>
-        <w:t xml:space="preserve">; i &lt; </w:t>
+        <w:t xml:space="preserve">; </w:t>
+      </w:r>
+      <w:proofErr w:type="spellStart"/>
+      <w:r>
+        <w:rPr>
+          <w:rFonts w:ascii="Lucida Console" w:hAnsi="Lucida Console"/>
+          <w:sz w:val="24"/>
+          <w:szCs w:val="24"/>
+        </w:rPr>
+        <w:t>i</w:t>
+      </w:r>
+      <w:proofErr w:type="spellEnd"/>
+      <w:r>
+        <w:rPr>
+          <w:rFonts w:ascii="Lucida Console" w:hAnsi="Lucida Console"/>
+          <w:sz w:val="24"/>
+          <w:szCs w:val="24"/>
+        </w:rPr>
+        <w:t xml:space="preserve"> &lt; </w:t>
       </w:r>
       <w:r>
         <w:rPr>
@@ -2736,8 +4311,36 @@
           <w:sz w:val="24"/>
           <w:szCs w:val="24"/>
         </w:rPr>
-        <w:t>; i++) { // slowly increase the color</w:t>
-      </w:r>
+        <w:t xml:space="preserve">; </w:t>
+      </w:r>
+      <w:proofErr w:type="spellStart"/>
+      <w:r>
+        <w:rPr>
+          <w:rFonts w:ascii="Lucida Console" w:hAnsi="Lucida Console"/>
+          <w:sz w:val="24"/>
+          <w:szCs w:val="24"/>
+        </w:rPr>
+        <w:t>i</w:t>
+      </w:r>
+      <w:proofErr w:type="spellEnd"/>
+      <w:r>
+        <w:rPr>
+          <w:rFonts w:ascii="Lucida Console" w:hAnsi="Lucida Console"/>
+          <w:sz w:val="24"/>
+          <w:szCs w:val="24"/>
+        </w:rPr>
+        <w:t xml:space="preserve">++) { // slowly increase the </w:t>
+      </w:r>
+      <w:proofErr w:type="spellStart"/>
+      <w:r>
+        <w:rPr>
+          <w:rFonts w:ascii="Lucida Console" w:hAnsi="Lucida Console"/>
+          <w:sz w:val="24"/>
+          <w:szCs w:val="24"/>
+        </w:rPr>
+        <w:t>color</w:t>
+      </w:r>
+      <w:proofErr w:type="spellEnd"/>
     </w:p>
     <w:p>
       <w:pPr>
@@ -2778,7 +4381,43 @@
           <w:sz w:val="24"/>
           <w:szCs w:val="24"/>
         </w:rPr>
-        <w:t>coloron(color, i);</w:t>
+        <w:t>coloron(</w:t>
+      </w:r>
+      <w:proofErr w:type="spellStart"/>
+      <w:r>
+        <w:rPr>
+          <w:rFonts w:ascii="Lucida Console" w:hAnsi="Lucida Console"/>
+          <w:sz w:val="24"/>
+          <w:szCs w:val="24"/>
+        </w:rPr>
+        <w:t>color</w:t>
+      </w:r>
+      <w:proofErr w:type="spellEnd"/>
+      <w:r>
+        <w:rPr>
+          <w:rFonts w:ascii="Lucida Console" w:hAnsi="Lucida Console"/>
+          <w:sz w:val="24"/>
+          <w:szCs w:val="24"/>
+        </w:rPr>
+        <w:t xml:space="preserve">, </w:t>
+      </w:r>
+      <w:proofErr w:type="spellStart"/>
+      <w:r>
+        <w:rPr>
+          <w:rFonts w:ascii="Lucida Console" w:hAnsi="Lucida Console"/>
+          <w:sz w:val="24"/>
+          <w:szCs w:val="24"/>
+        </w:rPr>
+        <w:t>i</w:t>
+      </w:r>
+      <w:proofErr w:type="spellEnd"/>
+      <w:r>
+        <w:rPr>
+          <w:rFonts w:ascii="Lucida Console" w:hAnsi="Lucida Console"/>
+          <w:sz w:val="24"/>
+          <w:szCs w:val="24"/>
+        </w:rPr>
+        <w:t>);</w:t>
       </w:r>
     </w:p>
     <w:p>
@@ -2952,13 +4591,23 @@
         </w:rPr>
         <w:t xml:space="preserve">int </w:t>
       </w:r>
-      <w:r>
-        <w:rPr>
-          <w:rFonts w:ascii="Lucida Console" w:hAnsi="Lucida Console"/>
-          <w:sz w:val="24"/>
-          <w:szCs w:val="24"/>
-        </w:rPr>
-        <w:t xml:space="preserve">i = </w:t>
+      <w:proofErr w:type="spellStart"/>
+      <w:r>
+        <w:rPr>
+          <w:rFonts w:ascii="Lucida Console" w:hAnsi="Lucida Console"/>
+          <w:sz w:val="24"/>
+          <w:szCs w:val="24"/>
+        </w:rPr>
+        <w:t>i</w:t>
+      </w:r>
+      <w:proofErr w:type="spellEnd"/>
+      <w:r>
+        <w:rPr>
+          <w:rFonts w:ascii="Lucida Console" w:hAnsi="Lucida Console"/>
+          <w:sz w:val="24"/>
+          <w:szCs w:val="24"/>
+        </w:rPr>
+        <w:t xml:space="preserve"> = </w:t>
       </w:r>
       <w:r>
         <w:rPr>
@@ -2975,7 +4624,25 @@
           <w:sz w:val="24"/>
           <w:szCs w:val="24"/>
         </w:rPr>
-        <w:t xml:space="preserve">; i &gt; </w:t>
+        <w:t xml:space="preserve">; </w:t>
+      </w:r>
+      <w:proofErr w:type="spellStart"/>
+      <w:r>
+        <w:rPr>
+          <w:rFonts w:ascii="Lucida Console" w:hAnsi="Lucida Console"/>
+          <w:sz w:val="24"/>
+          <w:szCs w:val="24"/>
+        </w:rPr>
+        <w:t>i</w:t>
+      </w:r>
+      <w:proofErr w:type="spellEnd"/>
+      <w:r>
+        <w:rPr>
+          <w:rFonts w:ascii="Lucida Console" w:hAnsi="Lucida Console"/>
+          <w:sz w:val="24"/>
+          <w:szCs w:val="24"/>
+        </w:rPr>
+        <w:t xml:space="preserve"> &gt; </w:t>
       </w:r>
       <w:r>
         <w:rPr>
@@ -2992,8 +4659,36 @@
           <w:sz w:val="24"/>
           <w:szCs w:val="24"/>
         </w:rPr>
-        <w:t>; i--) { // slowly decrease the color</w:t>
-      </w:r>
+        <w:t xml:space="preserve">; </w:t>
+      </w:r>
+      <w:proofErr w:type="spellStart"/>
+      <w:r>
+        <w:rPr>
+          <w:rFonts w:ascii="Lucida Console" w:hAnsi="Lucida Console"/>
+          <w:sz w:val="24"/>
+          <w:szCs w:val="24"/>
+        </w:rPr>
+        <w:t>i</w:t>
+      </w:r>
+      <w:proofErr w:type="spellEnd"/>
+      <w:r>
+        <w:rPr>
+          <w:rFonts w:ascii="Lucida Console" w:hAnsi="Lucida Console"/>
+          <w:sz w:val="24"/>
+          <w:szCs w:val="24"/>
+        </w:rPr>
+        <w:t xml:space="preserve">--) { // slowly decrease the </w:t>
+      </w:r>
+      <w:proofErr w:type="spellStart"/>
+      <w:r>
+        <w:rPr>
+          <w:rFonts w:ascii="Lucida Console" w:hAnsi="Lucida Console"/>
+          <w:sz w:val="24"/>
+          <w:szCs w:val="24"/>
+        </w:rPr>
+        <w:t>color</w:t>
+      </w:r>
+      <w:proofErr w:type="spellEnd"/>
     </w:p>
     <w:p>
       <w:pPr>
@@ -3035,7 +4730,7 @@
                     <pic:cNvPicPr/>
                   </pic:nvPicPr>
                   <pic:blipFill>
-                    <a:blip r:embed="rId7">
+                    <a:blip r:embed="rId8">
                       <a:extLst>
                         <a:ext uri="{28A0092B-C50C-407E-A947-70E740481C1C}">
                           <a14:useLocalDpi xmlns:a14="http://schemas.microsoft.com/office/drawing/2010/main" val="0"/>
@@ -3083,7 +4778,43 @@
           <w:sz w:val="24"/>
           <w:szCs w:val="24"/>
         </w:rPr>
-        <w:t>      coloron(color, i);</w:t>
+        <w:t>      coloron(</w:t>
+      </w:r>
+      <w:proofErr w:type="spellStart"/>
+      <w:r>
+        <w:rPr>
+          <w:rFonts w:ascii="Lucida Console" w:hAnsi="Lucida Console"/>
+          <w:sz w:val="24"/>
+          <w:szCs w:val="24"/>
+        </w:rPr>
+        <w:t>color</w:t>
+      </w:r>
+      <w:proofErr w:type="spellEnd"/>
+      <w:r>
+        <w:rPr>
+          <w:rFonts w:ascii="Lucida Console" w:hAnsi="Lucida Console"/>
+          <w:sz w:val="24"/>
+          <w:szCs w:val="24"/>
+        </w:rPr>
+        <w:t xml:space="preserve">, </w:t>
+      </w:r>
+      <w:proofErr w:type="spellStart"/>
+      <w:r>
+        <w:rPr>
+          <w:rFonts w:ascii="Lucida Console" w:hAnsi="Lucida Console"/>
+          <w:sz w:val="24"/>
+          <w:szCs w:val="24"/>
+        </w:rPr>
+        <w:t>i</w:t>
+      </w:r>
+      <w:proofErr w:type="spellEnd"/>
+      <w:r>
+        <w:rPr>
+          <w:rFonts w:ascii="Lucida Console" w:hAnsi="Lucida Console"/>
+          <w:sz w:val="24"/>
+          <w:szCs w:val="24"/>
+        </w:rPr>
+        <w:t>);</w:t>
       </w:r>
     </w:p>
     <w:p>
@@ -3181,7 +4912,43 @@
           <w:sz w:val="24"/>
           <w:szCs w:val="24"/>
         </w:rPr>
-        <w:t>    coloroff(color);</w:t>
+        <w:t xml:space="preserve">    </w:t>
+      </w:r>
+      <w:proofErr w:type="spellStart"/>
+      <w:r>
+        <w:rPr>
+          <w:rFonts w:ascii="Lucida Console" w:hAnsi="Lucida Console"/>
+          <w:sz w:val="24"/>
+          <w:szCs w:val="24"/>
+        </w:rPr>
+        <w:t>coloroff</w:t>
+      </w:r>
+      <w:proofErr w:type="spellEnd"/>
+      <w:r>
+        <w:rPr>
+          <w:rFonts w:ascii="Lucida Console" w:hAnsi="Lucida Console"/>
+          <w:sz w:val="24"/>
+          <w:szCs w:val="24"/>
+        </w:rPr>
+        <w:t>(</w:t>
+      </w:r>
+      <w:proofErr w:type="spellStart"/>
+      <w:r>
+        <w:rPr>
+          <w:rFonts w:ascii="Lucida Console" w:hAnsi="Lucida Console"/>
+          <w:sz w:val="24"/>
+          <w:szCs w:val="24"/>
+        </w:rPr>
+        <w:t>color</w:t>
+      </w:r>
+      <w:proofErr w:type="spellEnd"/>
+      <w:r>
+        <w:rPr>
+          <w:rFonts w:ascii="Lucida Console" w:hAnsi="Lucida Console"/>
+          <w:sz w:val="24"/>
+          <w:szCs w:val="24"/>
+        </w:rPr>
+        <w:t>);</w:t>
       </w:r>
     </w:p>
     <w:p>
@@ -3342,7 +5109,25 @@
           <w:sz w:val="24"/>
           <w:szCs w:val="24"/>
         </w:rPr>
-        <w:t xml:space="preserve">  coloron(grn, </w:t>
+        <w:t>  coloron(</w:t>
+      </w:r>
+      <w:proofErr w:type="spellStart"/>
+      <w:r>
+        <w:rPr>
+          <w:rFonts w:ascii="Lucida Console" w:hAnsi="Lucida Console"/>
+          <w:sz w:val="24"/>
+          <w:szCs w:val="24"/>
+        </w:rPr>
+        <w:t>grn</w:t>
+      </w:r>
+      <w:proofErr w:type="spellEnd"/>
+      <w:r>
+        <w:rPr>
+          <w:rFonts w:ascii="Lucida Console" w:hAnsi="Lucida Console"/>
+          <w:sz w:val="24"/>
+          <w:szCs w:val="24"/>
+        </w:rPr>
+        <w:t xml:space="preserve">, </w:t>
       </w:r>
       <w:r>
         <w:rPr>
@@ -3377,7 +5162,25 @@
           <w:sz w:val="24"/>
           <w:szCs w:val="24"/>
         </w:rPr>
-        <w:t xml:space="preserve">  coloron(blu, </w:t>
+        <w:t>  coloron(</w:t>
+      </w:r>
+      <w:proofErr w:type="spellStart"/>
+      <w:r>
+        <w:rPr>
+          <w:rFonts w:ascii="Lucida Console" w:hAnsi="Lucida Console"/>
+          <w:sz w:val="24"/>
+          <w:szCs w:val="24"/>
+        </w:rPr>
+        <w:t>blu</w:t>
+      </w:r>
+      <w:proofErr w:type="spellEnd"/>
+      <w:r>
+        <w:rPr>
+          <w:rFonts w:ascii="Lucida Console" w:hAnsi="Lucida Console"/>
+          <w:sz w:val="24"/>
+          <w:szCs w:val="24"/>
+        </w:rPr>
+        <w:t xml:space="preserve">, </w:t>
       </w:r>
       <w:r>
         <w:rPr>
@@ -3474,25 +5277,53 @@
           <w:sz w:val="24"/>
           <w:szCs w:val="24"/>
         </w:rPr>
-        <w:t>  // Turn off all colors</w:t>
-      </w:r>
-    </w:p>
-    <w:p>
-      <w:pPr>
-        <w:ind w:left="-709" w:right="-1180" w:firstLine="142"/>
-        <w:rPr>
-          <w:rFonts w:ascii="Lucida Console" w:hAnsi="Lucida Console"/>
-          <w:sz w:val="24"/>
-          <w:szCs w:val="24"/>
-        </w:rPr>
-      </w:pPr>
-      <w:r>
-        <w:rPr>
-          <w:rFonts w:ascii="Lucida Console" w:hAnsi="Lucida Console"/>
-          <w:sz w:val="24"/>
-          <w:szCs w:val="24"/>
-        </w:rPr>
-        <w:t>  allColorsOff();</w:t>
+        <w:t xml:space="preserve">  // Turn off all </w:t>
+      </w:r>
+      <w:proofErr w:type="spellStart"/>
+      <w:r>
+        <w:rPr>
+          <w:rFonts w:ascii="Lucida Console" w:hAnsi="Lucida Console"/>
+          <w:sz w:val="24"/>
+          <w:szCs w:val="24"/>
+        </w:rPr>
+        <w:t>colors</w:t>
+      </w:r>
+      <w:proofErr w:type="spellEnd"/>
+    </w:p>
+    <w:p>
+      <w:pPr>
+        <w:ind w:left="-709" w:right="-1180" w:firstLine="142"/>
+        <w:rPr>
+          <w:rFonts w:ascii="Lucida Console" w:hAnsi="Lucida Console"/>
+          <w:sz w:val="24"/>
+          <w:szCs w:val="24"/>
+        </w:rPr>
+      </w:pPr>
+      <w:r>
+        <w:rPr>
+          <w:rFonts w:ascii="Lucida Console" w:hAnsi="Lucida Console"/>
+          <w:sz w:val="24"/>
+          <w:szCs w:val="24"/>
+        </w:rPr>
+        <w:t xml:space="preserve">  </w:t>
+      </w:r>
+      <w:proofErr w:type="spellStart"/>
+      <w:r>
+        <w:rPr>
+          <w:rFonts w:ascii="Lucida Console" w:hAnsi="Lucida Console"/>
+          <w:sz w:val="24"/>
+          <w:szCs w:val="24"/>
+        </w:rPr>
+        <w:t>allColorsOff</w:t>
+      </w:r>
+      <w:proofErr w:type="spellEnd"/>
+      <w:r>
+        <w:rPr>
+          <w:rFonts w:ascii="Lucida Console" w:hAnsi="Lucida Console"/>
+          <w:sz w:val="24"/>
+          <w:szCs w:val="24"/>
+        </w:rPr>
+        <w:t>();</w:t>
       </w:r>
     </w:p>
     <w:p>
@@ -3534,7 +5365,10 @@
           </w14:textOutline>
         </w:rPr>
       </w:pPr>
-      <w:r>
+    </w:p>
+    <w:p>
+      <w:pPr>
+        <w:jc w:val="center"/>
         <w:rPr>
           <w:rFonts w:ascii="Cambria Math" w:hAnsi="Cambria Math"/>
           <w:color w:val="000000" w:themeColor="text1"/>
@@ -3550,8 +5384,7 @@
             <w14:round/>
           </w14:textOutline>
         </w:rPr>
-        <w:t>Wokwi#HO</w:t>
-      </w:r>
+      </w:pPr>
       <w:r>
         <w:rPr>
           <w:rFonts w:ascii="Cambria Math" w:hAnsi="Cambria Math"/>
@@ -3568,7 +5401,7 @@
             <w14:round/>
           </w14:textOutline>
         </w:rPr>
-        <w:t>2</w:t>
+        <w:t>Wokwi#HO</w:t>
       </w:r>
       <w:r>
         <w:rPr>
@@ -3586,9 +5419,27 @@
             <w14:round/>
           </w14:textOutline>
         </w:rPr>
+        <w:t>2</w:t>
+      </w:r>
+      <w:r>
+        <w:rPr>
+          <w:rFonts w:ascii="Cambria Math" w:hAnsi="Cambria Math"/>
+          <w:color w:val="000000" w:themeColor="text1"/>
+          <w:lang w:val="it-IT"/>
+          <w14:shadow w14:blurRad="38100" w14:dist="19050" w14:dir="2700000" w14:sx="100000" w14:sy="100000" w14:kx="0" w14:ky="0" w14:algn="tl">
+            <w14:schemeClr w14:val="dk1">
+              <w14:alpha w14:val="60000"/>
+            </w14:schemeClr>
+          </w14:shadow>
+          <w14:textOutline w14:w="0" w14:cap="flat" w14:cmpd="sng" w14:algn="ctr">
+            <w14:noFill/>
+            <w14:prstDash w14:val="solid"/>
+            <w14:round/>
+          </w14:textOutline>
+        </w:rPr>
         <w:t xml:space="preserve">: </w:t>
       </w:r>
-      <w:hyperlink r:id="rId8" w:history="1">
+      <w:hyperlink r:id="rId9" w:history="1">
         <w:r>
           <w:rPr>
             <w:rStyle w:val="Hyperlink"/>
@@ -4026,7 +5877,7 @@
   <w:style w:type="paragraph" w:default="1" w:styleId="Normal">
     <w:name w:val="Normal"/>
     <w:qFormat/>
-    <w:rsid w:val="003532B5"/>
+    <w:rsid w:val="00946560"/>
   </w:style>
   <w:style w:type="paragraph" w:styleId="Heading2">
     <w:name w:val="heading 2"/>

</xml_diff>